<commit_message>
CSE et BD et TIM
</commit_message>
<xml_diff>
--- a/TIM/TP/MyTpTIM/TP2/TIM_TP2_POUVARET_BENAOUI.docx
+++ b/TIM/TP/MyTpTIM/TP2/TIM_TP2_POUVARET_BENAOUI.docx
@@ -1,6 +1,6 @@
 
 <file path=word/document.xml><?xml version="1.0" encoding="utf-8"?>
-<w:document xmlns:wpc="http://schemas.microsoft.com/office/word/2010/wordprocessingCanvas" xmlns:mc="http://schemas.openxmlformats.org/markup-compatibility/2006" xmlns:o="urn:schemas-microsoft-com:office:office" xmlns:r="http://schemas.openxmlformats.org/officeDocument/2006/relationships" xmlns:m="http://schemas.openxmlformats.org/officeDocument/2006/math" xmlns:v="urn:schemas-microsoft-com:vml" xmlns:wp14="http://schemas.microsoft.com/office/word/2010/wordprocessingDrawing" xmlns:wp="http://schemas.openxmlformats.org/drawingml/2006/wordprocessingDrawing" xmlns:w10="urn:schemas-microsoft-com:office:word" xmlns:w="http://schemas.openxmlformats.org/wordprocessingml/2006/main" xmlns:w14="http://schemas.microsoft.com/office/word/2010/wordml" xmlns:w15="http://schemas.microsoft.com/office/word/2012/wordml" xmlns:wpg="http://schemas.microsoft.com/office/word/2010/wordprocessingGroup" xmlns:wpi="http://schemas.microsoft.com/office/word/2010/wordprocessingInk" xmlns:wne="http://schemas.microsoft.com/office/word/2006/wordml" xmlns:wps="http://schemas.microsoft.com/office/word/2010/wordprocessingShape" mc:Ignorable="w14 w15 wp14">
+<w:document xmlns:wpc="http://schemas.microsoft.com/office/word/2010/wordprocessingCanvas" xmlns:mc="http://schemas.openxmlformats.org/markup-compatibility/2006" xmlns:o="urn:schemas-microsoft-com:office:office" xmlns:r="http://schemas.openxmlformats.org/officeDocument/2006/relationships" xmlns:m="http://schemas.openxmlformats.org/officeDocument/2006/math" xmlns:v="urn:schemas-microsoft-com:vml" xmlns:wp14="http://schemas.microsoft.com/office/word/2010/wordprocessingDrawing" xmlns:wp="http://schemas.openxmlformats.org/drawingml/2006/wordprocessingDrawing" xmlns:w10="urn:schemas-microsoft-com:office:word" xmlns:w="http://schemas.openxmlformats.org/wordprocessingml/2006/main" xmlns:w14="http://schemas.microsoft.com/office/word/2010/wordml" xmlns:wpg="http://schemas.microsoft.com/office/word/2010/wordprocessingGroup" xmlns:wpi="http://schemas.microsoft.com/office/word/2010/wordprocessingInk" xmlns:wne="http://schemas.microsoft.com/office/word/2006/wordml" xmlns:wps="http://schemas.microsoft.com/office/word/2010/wordprocessingShape" mc:Ignorable="w14 wp14">
   <w:body>
     <w:p>
       <w:pPr>
@@ -51,8 +51,17 @@
           <w:sz w:val="32"/>
           <w:szCs w:val="32"/>
         </w:rPr>
-        <w:t>POUVARET Line, BENAOUI Hamdi</w:t>
-      </w:r>
+        <w:t xml:space="preserve">POUVARET Line, BENAOUI </w:t>
+      </w:r>
+      <w:proofErr w:type="spellStart"/>
+      <w:r>
+        <w:rPr>
+          <w:sz w:val="32"/>
+          <w:szCs w:val="32"/>
+        </w:rPr>
+        <w:t>Hamdi</w:t>
+      </w:r>
+      <w:proofErr w:type="spellEnd"/>
     </w:p>
     <w:p>
       <w:pPr>
@@ -198,8 +207,36 @@
           <w:szCs w:val="24"/>
           <w:lang w:val="en-US"/>
         </w:rPr>
-        <w:t>Pour le mode ‘thres’ :</w:t>
-      </w:r>
+        <w:t xml:space="preserve">Pour le mode </w:t>
+      </w:r>
+      <w:proofErr w:type="gramStart"/>
+      <w:r>
+        <w:rPr>
+          <w:sz w:val="24"/>
+          <w:szCs w:val="24"/>
+          <w:lang w:val="en-US"/>
+        </w:rPr>
+        <w:t>‘</w:t>
+      </w:r>
+      <w:proofErr w:type="spellStart"/>
+      <w:r>
+        <w:rPr>
+          <w:sz w:val="24"/>
+          <w:szCs w:val="24"/>
+          <w:lang w:val="en-US"/>
+        </w:rPr>
+        <w:t>thres</w:t>
+      </w:r>
+      <w:proofErr w:type="spellEnd"/>
+      <w:r>
+        <w:rPr>
+          <w:sz w:val="24"/>
+          <w:szCs w:val="24"/>
+          <w:lang w:val="en-US"/>
+        </w:rPr>
+        <w:t>’ :</w:t>
+      </w:r>
+      <w:proofErr w:type="gramEnd"/>
     </w:p>
     <w:p>
       <w:pPr>
@@ -214,6 +251,7 @@
           <w:lang w:val="en-US"/>
         </w:rPr>
       </w:pPr>
+      <w:proofErr w:type="gramStart"/>
       <w:r>
         <w:rPr>
           <w:rFonts w:ascii="Courier New" w:hAnsi="Courier New" w:cs="Courier New"/>
@@ -223,6 +261,7 @@
         </w:rPr>
         <w:t>level</w:t>
       </w:r>
+      <w:proofErr w:type="gramEnd"/>
       <w:r>
         <w:rPr>
           <w:rFonts w:ascii="Courier New" w:hAnsi="Courier New" w:cs="Courier New"/>
@@ -240,7 +279,27 @@
           <w:szCs w:val="20"/>
           <w:lang w:val="en-US"/>
         </w:rPr>
-        <w:t>(v_threshold(k)</w:t>
+        <w:t>(</w:t>
+      </w:r>
+      <w:proofErr w:type="spellStart"/>
+      <w:r>
+        <w:rPr>
+          <w:rFonts w:ascii="Courier New" w:hAnsi="Courier New" w:cs="Courier New"/>
+          <w:sz w:val="20"/>
+          <w:szCs w:val="20"/>
+          <w:lang w:val="en-US"/>
+        </w:rPr>
+        <w:t>v_threshold</w:t>
+      </w:r>
+      <w:proofErr w:type="spellEnd"/>
+      <w:r>
+        <w:rPr>
+          <w:rFonts w:ascii="Courier New" w:hAnsi="Courier New" w:cs="Courier New"/>
+          <w:sz w:val="20"/>
+          <w:szCs w:val="20"/>
+          <w:lang w:val="en-US"/>
+        </w:rPr>
+        <w:t>(k)</w:t>
       </w:r>
       <w:r>
         <w:rPr>
@@ -250,16 +309,37 @@
           <w:szCs w:val="20"/>
           <w:lang w:val="en-US"/>
         </w:rPr>
-        <w:t xml:space="preserve"> + v</w:t>
-      </w:r>
-      <w:r>
-        <w:rPr>
-          <w:rFonts w:ascii="Courier New" w:hAnsi="Courier New" w:cs="Courier New"/>
-          <w:sz w:val="20"/>
-          <w:szCs w:val="20"/>
-          <w:lang w:val="en-US"/>
-        </w:rPr>
-        <w:t>_threshold(k+1))/2;</w:t>
+        <w:t xml:space="preserve"> + </w:t>
+      </w:r>
+      <w:proofErr w:type="spellStart"/>
+      <w:r>
+        <w:rPr>
+          <w:rFonts w:ascii="Courier New" w:hAnsi="Courier New" w:cs="Courier New"/>
+          <w:color w:val="000000" w:themeColor="text1"/>
+          <w:sz w:val="20"/>
+          <w:szCs w:val="20"/>
+          <w:lang w:val="en-US"/>
+        </w:rPr>
+        <w:t>v</w:t>
+      </w:r>
+      <w:r>
+        <w:rPr>
+          <w:rFonts w:ascii="Courier New" w:hAnsi="Courier New" w:cs="Courier New"/>
+          <w:sz w:val="20"/>
+          <w:szCs w:val="20"/>
+          <w:lang w:val="en-US"/>
+        </w:rPr>
+        <w:t>_threshold</w:t>
+      </w:r>
+      <w:proofErr w:type="spellEnd"/>
+      <w:r>
+        <w:rPr>
+          <w:rFonts w:ascii="Courier New" w:hAnsi="Courier New" w:cs="Courier New"/>
+          <w:sz w:val="20"/>
+          <w:szCs w:val="20"/>
+          <w:lang w:val="en-US"/>
+        </w:rPr>
+        <w:t>(k+1))/2;</w:t>
       </w:r>
     </w:p>
     <w:p>
@@ -286,7 +366,25 @@
           <w:sz w:val="24"/>
           <w:szCs w:val="24"/>
         </w:rPr>
-        <w:t>Pour le mode ‘mean’ :</w:t>
+        <w:t>Pour le mode ‘</w:t>
+      </w:r>
+      <w:proofErr w:type="spellStart"/>
+      <w:r>
+        <w:rPr>
+          <w:rFonts w:cs="Courier New"/>
+          <w:sz w:val="24"/>
+          <w:szCs w:val="24"/>
+        </w:rPr>
+        <w:t>mean</w:t>
+      </w:r>
+      <w:proofErr w:type="spellEnd"/>
+      <w:r>
+        <w:rPr>
+          <w:rFonts w:cs="Courier New"/>
+          <w:sz w:val="24"/>
+          <w:szCs w:val="24"/>
+        </w:rPr>
+        <w:t>’ :</w:t>
       </w:r>
     </w:p>
     <w:p>
@@ -301,6 +399,7 @@
           <w:szCs w:val="24"/>
         </w:rPr>
       </w:pPr>
+      <w:proofErr w:type="gramStart"/>
       <w:r>
         <w:rPr>
           <w:rFonts w:ascii="Courier New" w:hAnsi="Courier New" w:cs="Courier New"/>
@@ -316,7 +415,16 @@
           <w:sz w:val="20"/>
           <w:szCs w:val="20"/>
         </w:rPr>
-        <w:t>(N(k)~=0)</w:t>
+        <w:t>(</w:t>
+      </w:r>
+      <w:proofErr w:type="gramEnd"/>
+      <w:r>
+        <w:rPr>
+          <w:rFonts w:ascii="Courier New" w:hAnsi="Courier New" w:cs="Courier New"/>
+          <w:sz w:val="20"/>
+          <w:szCs w:val="20"/>
+        </w:rPr>
+        <w:t>N(k)~=0)</w:t>
       </w:r>
     </w:p>
     <w:p>
@@ -341,6 +449,7 @@
         </w:rPr>
         <w:t xml:space="preserve">                </w:t>
       </w:r>
+      <w:proofErr w:type="spellStart"/>
       <w:r>
         <w:rPr>
           <w:rFonts w:ascii="Courier New" w:hAnsi="Courier New" w:cs="Courier New"/>
@@ -350,6 +459,7 @@
         </w:rPr>
         <w:t>current_X</w:t>
       </w:r>
+      <w:proofErr w:type="spellEnd"/>
       <w:r>
         <w:rPr>
           <w:rFonts w:ascii="Courier New" w:hAnsi="Courier New" w:cs="Courier New"/>
@@ -360,14 +470,65 @@
         </w:rPr>
         <w:t xml:space="preserve"> = [</w:t>
       </w:r>
-      <w:r>
-        <w:rPr>
-          <w:rFonts w:ascii="Courier New" w:hAnsi="Courier New" w:cs="Courier New"/>
-          <w:sz w:val="20"/>
-          <w:szCs w:val="20"/>
-          <w:lang w:val="en-US"/>
-        </w:rPr>
-        <w:t>v_threshold(k):v_threshold(k+1)-1]';</w:t>
+      <w:proofErr w:type="spellStart"/>
+      <w:r>
+        <w:rPr>
+          <w:rFonts w:ascii="Courier New" w:hAnsi="Courier New" w:cs="Courier New"/>
+          <w:sz w:val="20"/>
+          <w:szCs w:val="20"/>
+          <w:lang w:val="en-US"/>
+        </w:rPr>
+        <w:t>v_</w:t>
+      </w:r>
+      <w:proofErr w:type="gramStart"/>
+      <w:r>
+        <w:rPr>
+          <w:rFonts w:ascii="Courier New" w:hAnsi="Courier New" w:cs="Courier New"/>
+          <w:sz w:val="20"/>
+          <w:szCs w:val="20"/>
+          <w:lang w:val="en-US"/>
+        </w:rPr>
+        <w:t>threshold</w:t>
+      </w:r>
+      <w:proofErr w:type="spellEnd"/>
+      <w:r>
+        <w:rPr>
+          <w:rFonts w:ascii="Courier New" w:hAnsi="Courier New" w:cs="Courier New"/>
+          <w:sz w:val="20"/>
+          <w:szCs w:val="20"/>
+          <w:lang w:val="en-US"/>
+        </w:rPr>
+        <w:t>(</w:t>
+      </w:r>
+      <w:proofErr w:type="gramEnd"/>
+      <w:r>
+        <w:rPr>
+          <w:rFonts w:ascii="Courier New" w:hAnsi="Courier New" w:cs="Courier New"/>
+          <w:sz w:val="20"/>
+          <w:szCs w:val="20"/>
+          <w:lang w:val="en-US"/>
+        </w:rPr>
+        <w:t>k):</w:t>
+      </w:r>
+      <w:proofErr w:type="spellStart"/>
+      <w:r>
+        <w:rPr>
+          <w:rFonts w:ascii="Courier New" w:hAnsi="Courier New" w:cs="Courier New"/>
+          <w:sz w:val="20"/>
+          <w:szCs w:val="20"/>
+          <w:lang w:val="en-US"/>
+        </w:rPr>
+        <w:t>v_threshold</w:t>
+      </w:r>
+      <w:proofErr w:type="spellEnd"/>
+      <w:r>
+        <w:rPr>
+          <w:rFonts w:ascii="Courier New" w:hAnsi="Courier New" w:cs="Courier New"/>
+          <w:sz w:val="20"/>
+          <w:szCs w:val="20"/>
+          <w:lang w:val="en-US"/>
+        </w:rPr>
+        <w:t>(k+1)-1]';</w:t>
       </w:r>
     </w:p>
     <w:p>
@@ -400,7 +561,38 @@
           <w:szCs w:val="20"/>
           <w:lang w:val="en-US"/>
         </w:rPr>
-        <w:t>h2=histo(current_X+1);</w:t>
+        <w:t>h2=</w:t>
+      </w:r>
+      <w:proofErr w:type="spellStart"/>
+      <w:proofErr w:type="gramStart"/>
+      <w:r>
+        <w:rPr>
+          <w:rFonts w:ascii="Courier New" w:hAnsi="Courier New" w:cs="Courier New"/>
+          <w:sz w:val="20"/>
+          <w:szCs w:val="20"/>
+          <w:lang w:val="en-US"/>
+        </w:rPr>
+        <w:t>histo</w:t>
+      </w:r>
+      <w:proofErr w:type="spellEnd"/>
+      <w:r>
+        <w:rPr>
+          <w:rFonts w:ascii="Courier New" w:hAnsi="Courier New" w:cs="Courier New"/>
+          <w:sz w:val="20"/>
+          <w:szCs w:val="20"/>
+          <w:lang w:val="en-US"/>
+        </w:rPr>
+        <w:t>(</w:t>
+      </w:r>
+      <w:proofErr w:type="gramEnd"/>
+      <w:r>
+        <w:rPr>
+          <w:rFonts w:ascii="Courier New" w:hAnsi="Courier New" w:cs="Courier New"/>
+          <w:sz w:val="20"/>
+          <w:szCs w:val="20"/>
+          <w:lang w:val="en-US"/>
+        </w:rPr>
+        <w:t>current_X+1);</w:t>
       </w:r>
     </w:p>
     <w:p>
@@ -426,6 +618,7 @@
         </w:rPr>
         <w:t xml:space="preserve">                </w:t>
       </w:r>
+      <w:proofErr w:type="gramStart"/>
       <w:r>
         <w:rPr>
           <w:rFonts w:ascii="Courier New" w:hAnsi="Courier New" w:cs="Courier New"/>
@@ -435,6 +628,7 @@
         </w:rPr>
         <w:t>level</w:t>
       </w:r>
+      <w:proofErr w:type="gramEnd"/>
       <w:r>
         <w:rPr>
           <w:rFonts w:ascii="Courier New" w:hAnsi="Courier New" w:cs="Courier New"/>
@@ -452,7 +646,27 @@
           <w:szCs w:val="20"/>
           <w:lang w:val="en-US"/>
         </w:rPr>
-        <w:t>2'*current_X/N(k);</w:t>
+        <w:t>2'*</w:t>
+      </w:r>
+      <w:proofErr w:type="spellStart"/>
+      <w:r>
+        <w:rPr>
+          <w:rFonts w:ascii="Courier New" w:hAnsi="Courier New" w:cs="Courier New"/>
+          <w:sz w:val="20"/>
+          <w:szCs w:val="20"/>
+          <w:lang w:val="en-US"/>
+        </w:rPr>
+        <w:t>current_X</w:t>
+      </w:r>
+      <w:proofErr w:type="spellEnd"/>
+      <w:r>
+        <w:rPr>
+          <w:rFonts w:ascii="Courier New" w:hAnsi="Courier New" w:cs="Courier New"/>
+          <w:sz w:val="20"/>
+          <w:szCs w:val="20"/>
+          <w:lang w:val="en-US"/>
+        </w:rPr>
+        <w:t>/N(k);</w:t>
       </w:r>
     </w:p>
     <w:p>
@@ -477,6 +691,8 @@
         </w:rPr>
         <w:t xml:space="preserve">            </w:t>
       </w:r>
+      <w:proofErr w:type="spellStart"/>
+      <w:proofErr w:type="gramStart"/>
       <w:r>
         <w:rPr>
           <w:rFonts w:ascii="Courier New" w:hAnsi="Courier New" w:cs="Courier New"/>
@@ -486,6 +702,8 @@
         </w:rPr>
         <w:t>else</w:t>
       </w:r>
+      <w:proofErr w:type="spellEnd"/>
+      <w:proofErr w:type="gramEnd"/>
     </w:p>
     <w:p>
       <w:pPr>
@@ -508,6 +726,8 @@
         </w:rPr>
         <w:t xml:space="preserve">                </w:t>
       </w:r>
+      <w:proofErr w:type="spellStart"/>
+      <w:proofErr w:type="gramStart"/>
       <w:r>
         <w:rPr>
           <w:rFonts w:ascii="Courier New" w:hAnsi="Courier New" w:cs="Courier New"/>
@@ -516,6 +736,8 @@
         </w:rPr>
         <w:t>level</w:t>
       </w:r>
+      <w:proofErr w:type="spellEnd"/>
+      <w:proofErr w:type="gramEnd"/>
       <w:r>
         <w:rPr>
           <w:rFonts w:ascii="Courier New" w:hAnsi="Courier New" w:cs="Courier New"/>
@@ -616,7 +838,69 @@
           <w:szCs w:val="20"/>
           <w:lang w:val="en-US"/>
         </w:rPr>
-        <w:t>[nbMax,classeMax] = max(seg_histo(:));</w:t>
+        <w:t>[</w:t>
+      </w:r>
+      <w:proofErr w:type="spellStart"/>
+      <w:proofErr w:type="gramStart"/>
+      <w:r>
+        <w:rPr>
+          <w:rFonts w:ascii="Courier New" w:hAnsi="Courier New" w:cs="Courier New"/>
+          <w:sz w:val="20"/>
+          <w:szCs w:val="20"/>
+          <w:lang w:val="en-US"/>
+        </w:rPr>
+        <w:t>nbMax,</w:t>
+      </w:r>
+      <w:proofErr w:type="gramEnd"/>
+      <w:r>
+        <w:rPr>
+          <w:rFonts w:ascii="Courier New" w:hAnsi="Courier New" w:cs="Courier New"/>
+          <w:sz w:val="20"/>
+          <w:szCs w:val="20"/>
+          <w:lang w:val="en-US"/>
+        </w:rPr>
+        <w:t>classeMax</w:t>
+      </w:r>
+      <w:proofErr w:type="spellEnd"/>
+      <w:r>
+        <w:rPr>
+          <w:rFonts w:ascii="Courier New" w:hAnsi="Courier New" w:cs="Courier New"/>
+          <w:sz w:val="20"/>
+          <w:szCs w:val="20"/>
+          <w:lang w:val="en-US"/>
+        </w:rPr>
+        <w:t xml:space="preserve">] = </w:t>
+      </w:r>
+      <w:proofErr w:type="gramStart"/>
+      <w:r>
+        <w:rPr>
+          <w:rFonts w:ascii="Courier New" w:hAnsi="Courier New" w:cs="Courier New"/>
+          <w:sz w:val="20"/>
+          <w:szCs w:val="20"/>
+          <w:lang w:val="en-US"/>
+        </w:rPr>
+        <w:t>max(</w:t>
+      </w:r>
+      <w:proofErr w:type="spellStart"/>
+      <w:proofErr w:type="gramEnd"/>
+      <w:r>
+        <w:rPr>
+          <w:rFonts w:ascii="Courier New" w:hAnsi="Courier New" w:cs="Courier New"/>
+          <w:sz w:val="20"/>
+          <w:szCs w:val="20"/>
+          <w:lang w:val="en-US"/>
+        </w:rPr>
+        <w:t>seg_histo</w:t>
+      </w:r>
+      <w:proofErr w:type="spellEnd"/>
+      <w:r>
+        <w:rPr>
+          <w:rFonts w:ascii="Courier New" w:hAnsi="Courier New" w:cs="Courier New"/>
+          <w:sz w:val="20"/>
+          <w:szCs w:val="20"/>
+          <w:lang w:val="en-US"/>
+        </w:rPr>
+        <w:t>(:));</w:t>
       </w:r>
     </w:p>
     <w:p>
@@ -632,14 +916,25 @@
           <w:lang w:val="en-US"/>
         </w:rPr>
       </w:pPr>
-      <w:r>
-        <w:rPr>
-          <w:rFonts w:ascii="Courier New" w:hAnsi="Courier New" w:cs="Courier New"/>
-          <w:sz w:val="20"/>
-          <w:szCs w:val="20"/>
-          <w:lang w:val="en-US"/>
-        </w:rPr>
-        <w:t>map = gray(256);</w:t>
+      <w:proofErr w:type="gramStart"/>
+      <w:r>
+        <w:rPr>
+          <w:rFonts w:ascii="Courier New" w:hAnsi="Courier New" w:cs="Courier New"/>
+          <w:sz w:val="20"/>
+          <w:szCs w:val="20"/>
+          <w:lang w:val="en-US"/>
+        </w:rPr>
+        <w:t>map</w:t>
+      </w:r>
+      <w:proofErr w:type="gramEnd"/>
+      <w:r>
+        <w:rPr>
+          <w:rFonts w:ascii="Courier New" w:hAnsi="Courier New" w:cs="Courier New"/>
+          <w:sz w:val="20"/>
+          <w:szCs w:val="20"/>
+          <w:lang w:val="en-US"/>
+        </w:rPr>
+        <w:t xml:space="preserve"> = gray(256);</w:t>
       </w:r>
     </w:p>
     <w:p>
@@ -655,14 +950,36 @@
           <w:lang w:val="en-US"/>
         </w:rPr>
       </w:pPr>
-      <w:r>
-        <w:rPr>
-          <w:rFonts w:ascii="Courier New" w:hAnsi="Courier New" w:cs="Courier New"/>
-          <w:sz w:val="20"/>
-          <w:szCs w:val="20"/>
-          <w:lang w:val="en-US"/>
-        </w:rPr>
-        <w:t>map(classeMax,:) = [1 0 0];</w:t>
+      <w:proofErr w:type="gramStart"/>
+      <w:r>
+        <w:rPr>
+          <w:rFonts w:ascii="Courier New" w:hAnsi="Courier New" w:cs="Courier New"/>
+          <w:sz w:val="20"/>
+          <w:szCs w:val="20"/>
+          <w:lang w:val="en-US"/>
+        </w:rPr>
+        <w:t>map(</w:t>
+      </w:r>
+      <w:proofErr w:type="spellStart"/>
+      <w:proofErr w:type="gramEnd"/>
+      <w:r>
+        <w:rPr>
+          <w:rFonts w:ascii="Courier New" w:hAnsi="Courier New" w:cs="Courier New"/>
+          <w:sz w:val="20"/>
+          <w:szCs w:val="20"/>
+          <w:lang w:val="en-US"/>
+        </w:rPr>
+        <w:t>classeMax</w:t>
+      </w:r>
+      <w:proofErr w:type="spellEnd"/>
+      <w:r>
+        <w:rPr>
+          <w:rFonts w:ascii="Courier New" w:hAnsi="Courier New" w:cs="Courier New"/>
+          <w:sz w:val="20"/>
+          <w:szCs w:val="20"/>
+          <w:lang w:val="en-US"/>
+        </w:rPr>
+        <w:t>,:) = [1 0 0];</w:t>
       </w:r>
     </w:p>
     <w:p>
@@ -701,6 +1018,7 @@
           <w:lang w:val="en-US"/>
         </w:rPr>
       </w:pPr>
+      <w:proofErr w:type="gramStart"/>
       <w:r>
         <w:rPr>
           <w:rFonts w:ascii="Courier New" w:hAnsi="Courier New" w:cs="Courier New"/>
@@ -710,6 +1028,7 @@
         </w:rPr>
         <w:t>figure</w:t>
       </w:r>
+      <w:proofErr w:type="gramEnd"/>
     </w:p>
     <w:p>
       <w:pPr>
@@ -724,14 +1043,36 @@
           <w:lang w:val="en-US"/>
         </w:rPr>
       </w:pPr>
-      <w:r>
-        <w:rPr>
-          <w:rFonts w:ascii="Courier New" w:hAnsi="Courier New" w:cs="Courier New"/>
-          <w:sz w:val="20"/>
-          <w:szCs w:val="20"/>
-          <w:lang w:val="en-US"/>
-        </w:rPr>
-        <w:t>colormap(map);</w:t>
+      <w:proofErr w:type="spellStart"/>
+      <w:proofErr w:type="gramStart"/>
+      <w:r>
+        <w:rPr>
+          <w:rFonts w:ascii="Courier New" w:hAnsi="Courier New" w:cs="Courier New"/>
+          <w:sz w:val="20"/>
+          <w:szCs w:val="20"/>
+          <w:lang w:val="en-US"/>
+        </w:rPr>
+        <w:t>colormap</w:t>
+      </w:r>
+      <w:proofErr w:type="spellEnd"/>
+      <w:r>
+        <w:rPr>
+          <w:rFonts w:ascii="Courier New" w:hAnsi="Courier New" w:cs="Courier New"/>
+          <w:sz w:val="20"/>
+          <w:szCs w:val="20"/>
+          <w:lang w:val="en-US"/>
+        </w:rPr>
+        <w:t>(</w:t>
+      </w:r>
+      <w:proofErr w:type="gramEnd"/>
+      <w:r>
+        <w:rPr>
+          <w:rFonts w:ascii="Courier New" w:hAnsi="Courier New" w:cs="Courier New"/>
+          <w:sz w:val="20"/>
+          <w:szCs w:val="20"/>
+          <w:lang w:val="en-US"/>
+        </w:rPr>
+        <w:t>map);</w:t>
       </w:r>
     </w:p>
     <w:p>
@@ -747,14 +1088,25 @@
           <w:lang w:val="en-US"/>
         </w:rPr>
       </w:pPr>
-      <w:r>
-        <w:rPr>
-          <w:rFonts w:ascii="Courier New" w:hAnsi="Courier New" w:cs="Courier New"/>
-          <w:sz w:val="20"/>
-          <w:szCs w:val="20"/>
-          <w:lang w:val="en-US"/>
-        </w:rPr>
-        <w:t>subplot(1,2,1)</w:t>
+      <w:proofErr w:type="gramStart"/>
+      <w:r>
+        <w:rPr>
+          <w:rFonts w:ascii="Courier New" w:hAnsi="Courier New" w:cs="Courier New"/>
+          <w:sz w:val="20"/>
+          <w:szCs w:val="20"/>
+          <w:lang w:val="en-US"/>
+        </w:rPr>
+        <w:t>subplot(</w:t>
+      </w:r>
+      <w:proofErr w:type="gramEnd"/>
+      <w:r>
+        <w:rPr>
+          <w:rFonts w:ascii="Courier New" w:hAnsi="Courier New" w:cs="Courier New"/>
+          <w:sz w:val="20"/>
+          <w:szCs w:val="20"/>
+          <w:lang w:val="en-US"/>
+        </w:rPr>
+        <w:t>1,2,1)</w:t>
       </w:r>
     </w:p>
     <w:p>
@@ -770,14 +1122,36 @@
           <w:lang w:val="en-US"/>
         </w:rPr>
       </w:pPr>
-      <w:r>
-        <w:rPr>
-          <w:rFonts w:ascii="Courier New" w:hAnsi="Courier New" w:cs="Courier New"/>
-          <w:sz w:val="20"/>
-          <w:szCs w:val="20"/>
-          <w:lang w:val="en-US"/>
-        </w:rPr>
-        <w:t>image(segmented_pic)</w:t>
+      <w:proofErr w:type="gramStart"/>
+      <w:r>
+        <w:rPr>
+          <w:rFonts w:ascii="Courier New" w:hAnsi="Courier New" w:cs="Courier New"/>
+          <w:sz w:val="20"/>
+          <w:szCs w:val="20"/>
+          <w:lang w:val="en-US"/>
+        </w:rPr>
+        <w:t>image(</w:t>
+      </w:r>
+      <w:proofErr w:type="spellStart"/>
+      <w:proofErr w:type="gramEnd"/>
+      <w:r>
+        <w:rPr>
+          <w:rFonts w:ascii="Courier New" w:hAnsi="Courier New" w:cs="Courier New"/>
+          <w:sz w:val="20"/>
+          <w:szCs w:val="20"/>
+          <w:lang w:val="en-US"/>
+        </w:rPr>
+        <w:t>segmented_pic</w:t>
+      </w:r>
+      <w:proofErr w:type="spellEnd"/>
+      <w:r>
+        <w:rPr>
+          <w:rFonts w:ascii="Courier New" w:hAnsi="Courier New" w:cs="Courier New"/>
+          <w:sz w:val="20"/>
+          <w:szCs w:val="20"/>
+          <w:lang w:val="en-US"/>
+        </w:rPr>
+        <w:t>)</w:t>
       </w:r>
     </w:p>
     <w:p>
@@ -793,14 +1167,25 @@
           <w:lang w:val="en-US"/>
         </w:rPr>
       </w:pPr>
-      <w:r>
-        <w:rPr>
-          <w:rFonts w:ascii="Courier New" w:hAnsi="Courier New" w:cs="Courier New"/>
-          <w:sz w:val="20"/>
-          <w:szCs w:val="20"/>
-          <w:lang w:val="en-US"/>
-        </w:rPr>
-        <w:t xml:space="preserve">axis </w:t>
+      <w:proofErr w:type="gramStart"/>
+      <w:r>
+        <w:rPr>
+          <w:rFonts w:ascii="Courier New" w:hAnsi="Courier New" w:cs="Courier New"/>
+          <w:sz w:val="20"/>
+          <w:szCs w:val="20"/>
+          <w:lang w:val="en-US"/>
+        </w:rPr>
+        <w:t>axis</w:t>
+      </w:r>
+      <w:proofErr w:type="gramEnd"/>
+      <w:r>
+        <w:rPr>
+          <w:rFonts w:ascii="Courier New" w:hAnsi="Courier New" w:cs="Courier New"/>
+          <w:sz w:val="20"/>
+          <w:szCs w:val="20"/>
+          <w:lang w:val="en-US"/>
+        </w:rPr>
+        <w:t xml:space="preserve"> </w:t>
       </w:r>
       <w:r>
         <w:rPr>
@@ -826,14 +1211,25 @@
           <w:lang w:val="en-US"/>
         </w:rPr>
       </w:pPr>
-      <w:r>
-        <w:rPr>
-          <w:rFonts w:ascii="Courier New" w:hAnsi="Courier New" w:cs="Courier New"/>
-          <w:sz w:val="20"/>
-          <w:szCs w:val="20"/>
-          <w:lang w:val="en-US"/>
-        </w:rPr>
-        <w:t xml:space="preserve">axis </w:t>
+      <w:proofErr w:type="gramStart"/>
+      <w:r>
+        <w:rPr>
+          <w:rFonts w:ascii="Courier New" w:hAnsi="Courier New" w:cs="Courier New"/>
+          <w:sz w:val="20"/>
+          <w:szCs w:val="20"/>
+          <w:lang w:val="en-US"/>
+        </w:rPr>
+        <w:t>axis</w:t>
+      </w:r>
+      <w:proofErr w:type="gramEnd"/>
+      <w:r>
+        <w:rPr>
+          <w:rFonts w:ascii="Courier New" w:hAnsi="Courier New" w:cs="Courier New"/>
+          <w:sz w:val="20"/>
+          <w:szCs w:val="20"/>
+          <w:lang w:val="en-US"/>
+        </w:rPr>
+        <w:t xml:space="preserve"> </w:t>
       </w:r>
       <w:r>
         <w:rPr>
@@ -859,14 +1255,45 @@
           <w:lang w:val="en-US"/>
         </w:rPr>
       </w:pPr>
-      <w:r>
-        <w:rPr>
-          <w:rFonts w:ascii="Courier New" w:hAnsi="Courier New" w:cs="Courier New"/>
-          <w:sz w:val="20"/>
-          <w:szCs w:val="20"/>
-          <w:lang w:val="en-US"/>
-        </w:rPr>
-        <w:t xml:space="preserve">title([int2str(nbr_class) </w:t>
+      <w:proofErr w:type="gramStart"/>
+      <w:r>
+        <w:rPr>
+          <w:rFonts w:ascii="Courier New" w:hAnsi="Courier New" w:cs="Courier New"/>
+          <w:sz w:val="20"/>
+          <w:szCs w:val="20"/>
+          <w:lang w:val="en-US"/>
+        </w:rPr>
+        <w:t>title(</w:t>
+      </w:r>
+      <w:proofErr w:type="gramEnd"/>
+      <w:r>
+        <w:rPr>
+          <w:rFonts w:ascii="Courier New" w:hAnsi="Courier New" w:cs="Courier New"/>
+          <w:sz w:val="20"/>
+          <w:szCs w:val="20"/>
+          <w:lang w:val="en-US"/>
+        </w:rPr>
+        <w:t>[int2str(</w:t>
+      </w:r>
+      <w:proofErr w:type="spellStart"/>
+      <w:r>
+        <w:rPr>
+          <w:rFonts w:ascii="Courier New" w:hAnsi="Courier New" w:cs="Courier New"/>
+          <w:sz w:val="20"/>
+          <w:szCs w:val="20"/>
+          <w:lang w:val="en-US"/>
+        </w:rPr>
+        <w:t>nbr_class</w:t>
+      </w:r>
+      <w:proofErr w:type="spellEnd"/>
+      <w:r>
+        <w:rPr>
+          <w:rFonts w:ascii="Courier New" w:hAnsi="Courier New" w:cs="Courier New"/>
+          <w:sz w:val="20"/>
+          <w:szCs w:val="20"/>
+          <w:lang w:val="en-US"/>
+        </w:rPr>
+        <w:t xml:space="preserve">) </w:t>
       </w:r>
       <w:r>
         <w:rPr>
@@ -901,14 +1328,25 @@
           <w:lang w:val="en-US"/>
         </w:rPr>
       </w:pPr>
-      <w:r>
-        <w:rPr>
-          <w:rFonts w:ascii="Courier New" w:hAnsi="Courier New" w:cs="Courier New"/>
-          <w:sz w:val="20"/>
-          <w:szCs w:val="20"/>
-          <w:lang w:val="en-US"/>
-        </w:rPr>
-        <w:t>subplot(1,2,2)</w:t>
+      <w:proofErr w:type="gramStart"/>
+      <w:r>
+        <w:rPr>
+          <w:rFonts w:ascii="Courier New" w:hAnsi="Courier New" w:cs="Courier New"/>
+          <w:sz w:val="20"/>
+          <w:szCs w:val="20"/>
+          <w:lang w:val="en-US"/>
+        </w:rPr>
+        <w:t>subplot(</w:t>
+      </w:r>
+      <w:proofErr w:type="gramEnd"/>
+      <w:r>
+        <w:rPr>
+          <w:rFonts w:ascii="Courier New" w:hAnsi="Courier New" w:cs="Courier New"/>
+          <w:sz w:val="20"/>
+          <w:szCs w:val="20"/>
+          <w:lang w:val="en-US"/>
+        </w:rPr>
+        <w:t>1,2,2)</w:t>
       </w:r>
     </w:p>
     <w:p>
@@ -924,6 +1362,7 @@
           <w:lang w:val="en-US"/>
         </w:rPr>
       </w:pPr>
+      <w:proofErr w:type="gramStart"/>
       <w:r>
         <w:rPr>
           <w:rFonts w:ascii="Courier New" w:hAnsi="Courier New" w:cs="Courier New"/>
@@ -932,7 +1371,28 @@
           <w:lang w:val="en-US"/>
         </w:rPr>
         <w:lastRenderedPageBreak/>
-        <w:t>plot(seg_bin,seg_histo);</w:t>
+        <w:t>plot(</w:t>
+      </w:r>
+      <w:proofErr w:type="spellStart"/>
+      <w:proofErr w:type="gramEnd"/>
+      <w:r>
+        <w:rPr>
+          <w:rFonts w:ascii="Courier New" w:hAnsi="Courier New" w:cs="Courier New"/>
+          <w:sz w:val="20"/>
+          <w:szCs w:val="20"/>
+          <w:lang w:val="en-US"/>
+        </w:rPr>
+        <w:t>seg_bin,seg_histo</w:t>
+      </w:r>
+      <w:proofErr w:type="spellEnd"/>
+      <w:r>
+        <w:rPr>
+          <w:rFonts w:ascii="Courier New" w:hAnsi="Courier New" w:cs="Courier New"/>
+          <w:sz w:val="20"/>
+          <w:szCs w:val="20"/>
+          <w:lang w:val="en-US"/>
+        </w:rPr>
+        <w:t>);</w:t>
       </w:r>
     </w:p>
     <w:p>
@@ -948,14 +1408,25 @@
           <w:lang w:val="en-US"/>
         </w:rPr>
       </w:pPr>
-      <w:r>
-        <w:rPr>
-          <w:rFonts w:ascii="Courier New" w:hAnsi="Courier New" w:cs="Courier New"/>
-          <w:sz w:val="20"/>
-          <w:szCs w:val="20"/>
-          <w:lang w:val="en-US"/>
-        </w:rPr>
-        <w:t xml:space="preserve">hold </w:t>
+      <w:proofErr w:type="gramStart"/>
+      <w:r>
+        <w:rPr>
+          <w:rFonts w:ascii="Courier New" w:hAnsi="Courier New" w:cs="Courier New"/>
+          <w:sz w:val="20"/>
+          <w:szCs w:val="20"/>
+          <w:lang w:val="en-US"/>
+        </w:rPr>
+        <w:t>hold</w:t>
+      </w:r>
+      <w:proofErr w:type="gramEnd"/>
+      <w:r>
+        <w:rPr>
+          <w:rFonts w:ascii="Courier New" w:hAnsi="Courier New" w:cs="Courier New"/>
+          <w:sz w:val="20"/>
+          <w:szCs w:val="20"/>
+          <w:lang w:val="en-US"/>
+        </w:rPr>
+        <w:t xml:space="preserve"> </w:t>
       </w:r>
       <w:r>
         <w:rPr>
@@ -981,6 +1452,7 @@
           <w:lang w:val="en-US"/>
         </w:rPr>
       </w:pPr>
+      <w:proofErr w:type="gramStart"/>
       <w:r>
         <w:rPr>
           <w:rFonts w:ascii="Courier New" w:hAnsi="Courier New" w:cs="Courier New"/>
@@ -991,14 +1463,35 @@
         </w:rPr>
         <w:t>for</w:t>
       </w:r>
-      <w:r>
-        <w:rPr>
-          <w:rFonts w:ascii="Courier New" w:hAnsi="Courier New" w:cs="Courier New"/>
-          <w:sz w:val="20"/>
-          <w:szCs w:val="20"/>
-          <w:lang w:val="en-US"/>
-        </w:rPr>
-        <w:t xml:space="preserve"> k = 1 : length(v_threshold)</w:t>
+      <w:proofErr w:type="gramEnd"/>
+      <w:r>
+        <w:rPr>
+          <w:rFonts w:ascii="Courier New" w:hAnsi="Courier New" w:cs="Courier New"/>
+          <w:sz w:val="20"/>
+          <w:szCs w:val="20"/>
+          <w:lang w:val="en-US"/>
+        </w:rPr>
+        <w:t xml:space="preserve"> k = 1 : length(</w:t>
+      </w:r>
+      <w:proofErr w:type="spellStart"/>
+      <w:r>
+        <w:rPr>
+          <w:rFonts w:ascii="Courier New" w:hAnsi="Courier New" w:cs="Courier New"/>
+          <w:sz w:val="20"/>
+          <w:szCs w:val="20"/>
+          <w:lang w:val="en-US"/>
+        </w:rPr>
+        <w:t>v_threshold</w:t>
+      </w:r>
+      <w:proofErr w:type="spellEnd"/>
+      <w:r>
+        <w:rPr>
+          <w:rFonts w:ascii="Courier New" w:hAnsi="Courier New" w:cs="Courier New"/>
+          <w:sz w:val="20"/>
+          <w:szCs w:val="20"/>
+          <w:lang w:val="en-US"/>
+        </w:rPr>
+        <w:t>)</w:t>
       </w:r>
     </w:p>
     <w:p>
@@ -1021,7 +1514,58 @@
           <w:szCs w:val="20"/>
           <w:lang w:val="en-US"/>
         </w:rPr>
-        <w:t xml:space="preserve">    plot(v_threshold(k)*[1 1], [0 nbpix/20], </w:t>
+        <w:t xml:space="preserve">    </w:t>
+      </w:r>
+      <w:proofErr w:type="gramStart"/>
+      <w:r>
+        <w:rPr>
+          <w:rFonts w:ascii="Courier New" w:hAnsi="Courier New" w:cs="Courier New"/>
+          <w:sz w:val="20"/>
+          <w:szCs w:val="20"/>
+          <w:lang w:val="en-US"/>
+        </w:rPr>
+        <w:t>plot(</w:t>
+      </w:r>
+      <w:proofErr w:type="spellStart"/>
+      <w:proofErr w:type="gramEnd"/>
+      <w:r>
+        <w:rPr>
+          <w:rFonts w:ascii="Courier New" w:hAnsi="Courier New" w:cs="Courier New"/>
+          <w:sz w:val="20"/>
+          <w:szCs w:val="20"/>
+          <w:lang w:val="en-US"/>
+        </w:rPr>
+        <w:t>v_threshold</w:t>
+      </w:r>
+      <w:proofErr w:type="spellEnd"/>
+      <w:r>
+        <w:rPr>
+          <w:rFonts w:ascii="Courier New" w:hAnsi="Courier New" w:cs="Courier New"/>
+          <w:sz w:val="20"/>
+          <w:szCs w:val="20"/>
+          <w:lang w:val="en-US"/>
+        </w:rPr>
+        <w:t xml:space="preserve">(k)*[1 1], [0 </w:t>
+      </w:r>
+      <w:proofErr w:type="spellStart"/>
+      <w:r>
+        <w:rPr>
+          <w:rFonts w:ascii="Courier New" w:hAnsi="Courier New" w:cs="Courier New"/>
+          <w:sz w:val="20"/>
+          <w:szCs w:val="20"/>
+          <w:lang w:val="en-US"/>
+        </w:rPr>
+        <w:t>nbpix</w:t>
+      </w:r>
+      <w:proofErr w:type="spellEnd"/>
+      <w:r>
+        <w:rPr>
+          <w:rFonts w:ascii="Courier New" w:hAnsi="Courier New" w:cs="Courier New"/>
+          <w:sz w:val="20"/>
+          <w:szCs w:val="20"/>
+          <w:lang w:val="en-US"/>
+        </w:rPr>
+        <w:t xml:space="preserve">/20], </w:t>
       </w:r>
       <w:r>
         <w:rPr>
@@ -1055,6 +1599,7 @@
           <w:szCs w:val="24"/>
         </w:rPr>
       </w:pPr>
+      <w:proofErr w:type="gramStart"/>
       <w:r>
         <w:rPr>
           <w:rFonts w:ascii="Courier New" w:hAnsi="Courier New" w:cs="Courier New"/>
@@ -1064,6 +1609,7 @@
         </w:rPr>
         <w:t>end</w:t>
       </w:r>
+      <w:proofErr w:type="gramEnd"/>
     </w:p>
     <w:p>
       <w:pPr>
@@ -1077,13 +1623,25 @@
           <w:szCs w:val="24"/>
         </w:rPr>
       </w:pPr>
-      <w:r>
-        <w:rPr>
-          <w:rFonts w:ascii="Courier New" w:hAnsi="Courier New" w:cs="Courier New"/>
-          <w:sz w:val="20"/>
-          <w:szCs w:val="20"/>
-        </w:rPr>
-        <w:t xml:space="preserve">grid </w:t>
+      <w:proofErr w:type="spellStart"/>
+      <w:proofErr w:type="gramStart"/>
+      <w:r>
+        <w:rPr>
+          <w:rFonts w:ascii="Courier New" w:hAnsi="Courier New" w:cs="Courier New"/>
+          <w:sz w:val="20"/>
+          <w:szCs w:val="20"/>
+        </w:rPr>
+        <w:t>grid</w:t>
+      </w:r>
+      <w:proofErr w:type="spellEnd"/>
+      <w:proofErr w:type="gramEnd"/>
+      <w:r>
+        <w:rPr>
+          <w:rFonts w:ascii="Courier New" w:hAnsi="Courier New" w:cs="Courier New"/>
+          <w:sz w:val="20"/>
+          <w:szCs w:val="20"/>
+        </w:rPr>
+        <w:t xml:space="preserve"> </w:t>
       </w:r>
       <w:r>
         <w:rPr>
@@ -1107,14 +1665,26 @@
           <w:szCs w:val="24"/>
         </w:rPr>
       </w:pPr>
-      <w:r>
-        <w:rPr>
-          <w:rFonts w:ascii="Courier New" w:hAnsi="Courier New" w:cs="Courier New"/>
-          <w:sz w:val="20"/>
-          <w:szCs w:val="20"/>
-        </w:rPr>
-        <w:t>xlabel(</w:t>
-      </w:r>
+      <w:proofErr w:type="spellStart"/>
+      <w:proofErr w:type="gramStart"/>
+      <w:r>
+        <w:rPr>
+          <w:rFonts w:ascii="Courier New" w:hAnsi="Courier New" w:cs="Courier New"/>
+          <w:sz w:val="20"/>
+          <w:szCs w:val="20"/>
+        </w:rPr>
+        <w:t>xlabel</w:t>
+      </w:r>
+      <w:proofErr w:type="spellEnd"/>
+      <w:r>
+        <w:rPr>
+          <w:rFonts w:ascii="Courier New" w:hAnsi="Courier New" w:cs="Courier New"/>
+          <w:sz w:val="20"/>
+          <w:szCs w:val="20"/>
+        </w:rPr>
+        <w:t>(</w:t>
+      </w:r>
+      <w:proofErr w:type="gramEnd"/>
       <w:r>
         <w:rPr>
           <w:rFonts w:ascii="Courier New" w:hAnsi="Courier New" w:cs="Courier New"/>
@@ -1146,15 +1716,28 @@
           <w:lang w:val="en-US"/>
         </w:rPr>
       </w:pPr>
-      <w:r>
-        <w:rPr>
-          <w:rFonts w:ascii="Courier New" w:hAnsi="Courier New" w:cs="Courier New"/>
-          <w:sz w:val="20"/>
-          <w:szCs w:val="20"/>
-          <w:lang w:val="en-US"/>
-        </w:rPr>
-        <w:t>ylabel(</w:t>
-      </w:r>
+      <w:proofErr w:type="spellStart"/>
+      <w:proofErr w:type="gramStart"/>
+      <w:r>
+        <w:rPr>
+          <w:rFonts w:ascii="Courier New" w:hAnsi="Courier New" w:cs="Courier New"/>
+          <w:sz w:val="20"/>
+          <w:szCs w:val="20"/>
+          <w:lang w:val="en-US"/>
+        </w:rPr>
+        <w:t>ylabel</w:t>
+      </w:r>
+      <w:proofErr w:type="spellEnd"/>
+      <w:r>
+        <w:rPr>
+          <w:rFonts w:ascii="Courier New" w:hAnsi="Courier New" w:cs="Courier New"/>
+          <w:sz w:val="20"/>
+          <w:szCs w:val="20"/>
+          <w:lang w:val="en-US"/>
+        </w:rPr>
+        <w:t>(</w:t>
+      </w:r>
+      <w:proofErr w:type="gramEnd"/>
       <w:r>
         <w:rPr>
           <w:rFonts w:ascii="Courier New" w:hAnsi="Courier New" w:cs="Courier New"/>
@@ -1163,7 +1746,29 @@
           <w:szCs w:val="20"/>
           <w:lang w:val="en-US"/>
         </w:rPr>
-        <w:t>'Effectif'</w:t>
+        <w:t>'</w:t>
+      </w:r>
+      <w:proofErr w:type="spellStart"/>
+      <w:r>
+        <w:rPr>
+          <w:rFonts w:ascii="Courier New" w:hAnsi="Courier New" w:cs="Courier New"/>
+          <w:color w:val="A020F0"/>
+          <w:sz w:val="20"/>
+          <w:szCs w:val="20"/>
+          <w:lang w:val="en-US"/>
+        </w:rPr>
+        <w:t>Effectif</w:t>
+      </w:r>
+      <w:proofErr w:type="spellEnd"/>
+      <w:r>
+        <w:rPr>
+          <w:rFonts w:ascii="Courier New" w:hAnsi="Courier New" w:cs="Courier New"/>
+          <w:color w:val="A020F0"/>
+          <w:sz w:val="20"/>
+          <w:szCs w:val="20"/>
+          <w:lang w:val="en-US"/>
+        </w:rPr>
+        <w:t>'</w:t>
       </w:r>
       <w:r>
         <w:rPr>
@@ -1211,14 +1816,25 @@
           <w:lang w:val="en-US"/>
         </w:rPr>
       </w:pPr>
-      <w:r>
-        <w:rPr>
-          <w:rFonts w:ascii="Courier New" w:hAnsi="Courier New" w:cs="Courier New"/>
-          <w:sz w:val="20"/>
-          <w:szCs w:val="20"/>
-          <w:lang w:val="en-US"/>
-        </w:rPr>
-        <w:t>figure(n1)</w:t>
+      <w:proofErr w:type="gramStart"/>
+      <w:r>
+        <w:rPr>
+          <w:rFonts w:ascii="Courier New" w:hAnsi="Courier New" w:cs="Courier New"/>
+          <w:sz w:val="20"/>
+          <w:szCs w:val="20"/>
+          <w:lang w:val="en-US"/>
+        </w:rPr>
+        <w:t>figure(</w:t>
+      </w:r>
+      <w:proofErr w:type="gramEnd"/>
+      <w:r>
+        <w:rPr>
+          <w:rFonts w:ascii="Courier New" w:hAnsi="Courier New" w:cs="Courier New"/>
+          <w:sz w:val="20"/>
+          <w:szCs w:val="20"/>
+          <w:lang w:val="en-US"/>
+        </w:rPr>
+        <w:t>n1)</w:t>
       </w:r>
     </w:p>
     <w:p>
@@ -1234,14 +1850,25 @@
           <w:lang w:val="en-US"/>
         </w:rPr>
       </w:pPr>
-      <w:r>
-        <w:rPr>
-          <w:rFonts w:ascii="Courier New" w:hAnsi="Courier New" w:cs="Courier New"/>
-          <w:sz w:val="20"/>
-          <w:szCs w:val="20"/>
-          <w:lang w:val="en-US"/>
-        </w:rPr>
-        <w:t>subplot(1,2,2)</w:t>
+      <w:proofErr w:type="gramStart"/>
+      <w:r>
+        <w:rPr>
+          <w:rFonts w:ascii="Courier New" w:hAnsi="Courier New" w:cs="Courier New"/>
+          <w:sz w:val="20"/>
+          <w:szCs w:val="20"/>
+          <w:lang w:val="en-US"/>
+        </w:rPr>
+        <w:t>subplot(</w:t>
+      </w:r>
+      <w:proofErr w:type="gramEnd"/>
+      <w:r>
+        <w:rPr>
+          <w:rFonts w:ascii="Courier New" w:hAnsi="Courier New" w:cs="Courier New"/>
+          <w:sz w:val="20"/>
+          <w:szCs w:val="20"/>
+          <w:lang w:val="en-US"/>
+        </w:rPr>
+        <w:t>1,2,2)</w:t>
       </w:r>
     </w:p>
     <w:p>
@@ -1257,14 +1884,25 @@
           <w:lang w:val="en-US"/>
         </w:rPr>
       </w:pPr>
-      <w:r>
-        <w:rPr>
-          <w:rFonts w:ascii="Courier New" w:hAnsi="Courier New" w:cs="Courier New"/>
-          <w:sz w:val="20"/>
-          <w:szCs w:val="20"/>
-          <w:lang w:val="en-US"/>
-        </w:rPr>
-        <w:t xml:space="preserve">hold </w:t>
+      <w:proofErr w:type="gramStart"/>
+      <w:r>
+        <w:rPr>
+          <w:rFonts w:ascii="Courier New" w:hAnsi="Courier New" w:cs="Courier New"/>
+          <w:sz w:val="20"/>
+          <w:szCs w:val="20"/>
+          <w:lang w:val="en-US"/>
+        </w:rPr>
+        <w:t>hold</w:t>
+      </w:r>
+      <w:proofErr w:type="gramEnd"/>
+      <w:r>
+        <w:rPr>
+          <w:rFonts w:ascii="Courier New" w:hAnsi="Courier New" w:cs="Courier New"/>
+          <w:sz w:val="20"/>
+          <w:szCs w:val="20"/>
+          <w:lang w:val="en-US"/>
+        </w:rPr>
+        <w:t xml:space="preserve"> </w:t>
       </w:r>
       <w:r>
         <w:rPr>
@@ -1290,6 +1928,7 @@
           <w:lang w:val="en-US"/>
         </w:rPr>
       </w:pPr>
+      <w:proofErr w:type="gramStart"/>
       <w:r>
         <w:rPr>
           <w:rFonts w:ascii="Courier New" w:hAnsi="Courier New" w:cs="Courier New"/>
@@ -1300,14 +1939,35 @@
         </w:rPr>
         <w:t>for</w:t>
       </w:r>
-      <w:r>
-        <w:rPr>
-          <w:rFonts w:ascii="Courier New" w:hAnsi="Courier New" w:cs="Courier New"/>
-          <w:sz w:val="20"/>
-          <w:szCs w:val="20"/>
-          <w:lang w:val="en-US"/>
-        </w:rPr>
-        <w:t xml:space="preserve"> k = 1 : length(v_threshold)</w:t>
+      <w:proofErr w:type="gramEnd"/>
+      <w:r>
+        <w:rPr>
+          <w:rFonts w:ascii="Courier New" w:hAnsi="Courier New" w:cs="Courier New"/>
+          <w:sz w:val="20"/>
+          <w:szCs w:val="20"/>
+          <w:lang w:val="en-US"/>
+        </w:rPr>
+        <w:t xml:space="preserve"> k = 1 : length(</w:t>
+      </w:r>
+      <w:proofErr w:type="spellStart"/>
+      <w:r>
+        <w:rPr>
+          <w:rFonts w:ascii="Courier New" w:hAnsi="Courier New" w:cs="Courier New"/>
+          <w:sz w:val="20"/>
+          <w:szCs w:val="20"/>
+          <w:lang w:val="en-US"/>
+        </w:rPr>
+        <w:t>v_threshold</w:t>
+      </w:r>
+      <w:proofErr w:type="spellEnd"/>
+      <w:r>
+        <w:rPr>
+          <w:rFonts w:ascii="Courier New" w:hAnsi="Courier New" w:cs="Courier New"/>
+          <w:sz w:val="20"/>
+          <w:szCs w:val="20"/>
+          <w:lang w:val="en-US"/>
+        </w:rPr>
+        <w:t>)</w:t>
       </w:r>
     </w:p>
     <w:p>
@@ -1330,7 +1990,58 @@
           <w:szCs w:val="20"/>
           <w:lang w:val="en-US"/>
         </w:rPr>
-        <w:t xml:space="preserve">    plot(v_threshold(k)*[1 1], [0 nbpix/50], </w:t>
+        <w:t xml:space="preserve">    </w:t>
+      </w:r>
+      <w:proofErr w:type="gramStart"/>
+      <w:r>
+        <w:rPr>
+          <w:rFonts w:ascii="Courier New" w:hAnsi="Courier New" w:cs="Courier New"/>
+          <w:sz w:val="20"/>
+          <w:szCs w:val="20"/>
+          <w:lang w:val="en-US"/>
+        </w:rPr>
+        <w:t>plot(</w:t>
+      </w:r>
+      <w:proofErr w:type="spellStart"/>
+      <w:proofErr w:type="gramEnd"/>
+      <w:r>
+        <w:rPr>
+          <w:rFonts w:ascii="Courier New" w:hAnsi="Courier New" w:cs="Courier New"/>
+          <w:sz w:val="20"/>
+          <w:szCs w:val="20"/>
+          <w:lang w:val="en-US"/>
+        </w:rPr>
+        <w:t>v_threshold</w:t>
+      </w:r>
+      <w:proofErr w:type="spellEnd"/>
+      <w:r>
+        <w:rPr>
+          <w:rFonts w:ascii="Courier New" w:hAnsi="Courier New" w:cs="Courier New"/>
+          <w:sz w:val="20"/>
+          <w:szCs w:val="20"/>
+          <w:lang w:val="en-US"/>
+        </w:rPr>
+        <w:t xml:space="preserve">(k)*[1 1], [0 </w:t>
+      </w:r>
+      <w:proofErr w:type="spellStart"/>
+      <w:r>
+        <w:rPr>
+          <w:rFonts w:ascii="Courier New" w:hAnsi="Courier New" w:cs="Courier New"/>
+          <w:sz w:val="20"/>
+          <w:szCs w:val="20"/>
+          <w:lang w:val="en-US"/>
+        </w:rPr>
+        <w:t>nbpix</w:t>
+      </w:r>
+      <w:proofErr w:type="spellEnd"/>
+      <w:r>
+        <w:rPr>
+          <w:rFonts w:ascii="Courier New" w:hAnsi="Courier New" w:cs="Courier New"/>
+          <w:sz w:val="20"/>
+          <w:szCs w:val="20"/>
+          <w:lang w:val="en-US"/>
+        </w:rPr>
+        <w:t xml:space="preserve">/50], </w:t>
       </w:r>
       <w:r>
         <w:rPr>
@@ -1364,6 +2075,7 @@
           <w:szCs w:val="24"/>
         </w:rPr>
       </w:pPr>
+      <w:proofErr w:type="gramStart"/>
       <w:r>
         <w:rPr>
           <w:rFonts w:ascii="Courier New" w:hAnsi="Courier New" w:cs="Courier New"/>
@@ -1373,6 +2085,7 @@
         </w:rPr>
         <w:t>end</w:t>
       </w:r>
+      <w:proofErr w:type="gramEnd"/>
     </w:p>
     <w:p>
       <w:pPr>
@@ -1475,7 +2188,23 @@
           <w:sz w:val="24"/>
           <w:szCs w:val="24"/>
         </w:rPr>
-        <w:t xml:space="preserve"> Cet appel permet de générer un histogramme à partir d’une image et d’un nombre de couleurs (niveaux de gris ici). h correspond à la hauteur des barres, et n l’</w:t>
+        <w:t xml:space="preserve"> Cet appel permet de générer un histogramme à partir d’une image et d’un nombre de couleurs (niveaux de gris ici). </w:t>
+      </w:r>
+      <w:proofErr w:type="gramStart"/>
+      <w:r>
+        <w:rPr>
+          <w:sz w:val="24"/>
+          <w:szCs w:val="24"/>
+        </w:rPr>
+        <w:t>h</w:t>
+      </w:r>
+      <w:proofErr w:type="gramEnd"/>
+      <w:r>
+        <w:rPr>
+          <w:sz w:val="24"/>
+          <w:szCs w:val="24"/>
+        </w:rPr>
+        <w:t xml:space="preserve"> correspond à la hauteur des barres, et n l’</w:t>
       </w:r>
       <w:r>
         <w:rPr>
@@ -1511,7 +2240,23 @@
           <w:sz w:val="24"/>
           <w:szCs w:val="24"/>
         </w:rPr>
-        <w:t xml:space="preserve"> Instructions ajoutées dans la fonction histo_etalement :</w:t>
+        <w:t xml:space="preserve"> Instructions ajoutées dans la fonction </w:t>
+      </w:r>
+      <w:proofErr w:type="spellStart"/>
+      <w:r>
+        <w:rPr>
+          <w:sz w:val="24"/>
+          <w:szCs w:val="24"/>
+        </w:rPr>
+        <w:t>histo_etalement</w:t>
+      </w:r>
+      <w:proofErr w:type="spellEnd"/>
+      <w:r>
+        <w:rPr>
+          <w:sz w:val="24"/>
+          <w:szCs w:val="24"/>
+        </w:rPr>
+        <w:t> :</w:t>
       </w:r>
     </w:p>
     <w:p>
@@ -1527,15 +2272,65 @@
           <w:lang w:val="en-US"/>
         </w:rPr>
       </w:pPr>
-      <w:r>
-        <w:rPr>
-          <w:rFonts w:ascii="Courier New" w:hAnsi="Courier New" w:cs="Courier New"/>
-          <w:color w:val="F0F0F0"/>
-          <w:sz w:val="20"/>
-          <w:szCs w:val="20"/>
-          <w:lang w:val="en-US"/>
-        </w:rPr>
-        <w:t>pic = 255*((original_pic-pic_min)/(pic_max-pic_min));</w:t>
+      <w:proofErr w:type="gramStart"/>
+      <w:r>
+        <w:rPr>
+          <w:rFonts w:ascii="Courier New" w:hAnsi="Courier New" w:cs="Courier New"/>
+          <w:sz w:val="20"/>
+          <w:szCs w:val="20"/>
+          <w:lang w:val="en-US"/>
+        </w:rPr>
+        <w:t>pic</w:t>
+      </w:r>
+      <w:proofErr w:type="gramEnd"/>
+      <w:r>
+        <w:rPr>
+          <w:rFonts w:ascii="Courier New" w:hAnsi="Courier New" w:cs="Courier New"/>
+          <w:sz w:val="20"/>
+          <w:szCs w:val="20"/>
+          <w:lang w:val="en-US"/>
+        </w:rPr>
+        <w:t xml:space="preserve"> = 255*((</w:t>
+      </w:r>
+      <w:proofErr w:type="spellStart"/>
+      <w:r>
+        <w:rPr>
+          <w:rFonts w:ascii="Courier New" w:hAnsi="Courier New" w:cs="Courier New"/>
+          <w:sz w:val="20"/>
+          <w:szCs w:val="20"/>
+          <w:lang w:val="en-US"/>
+        </w:rPr>
+        <w:t>original_pic-pic_min</w:t>
+      </w:r>
+      <w:proofErr w:type="spellEnd"/>
+      <w:r>
+        <w:rPr>
+          <w:rFonts w:ascii="Courier New" w:hAnsi="Courier New" w:cs="Courier New"/>
+          <w:sz w:val="20"/>
+          <w:szCs w:val="20"/>
+          <w:lang w:val="en-US"/>
+        </w:rPr>
+        <w:t>)/(</w:t>
+      </w:r>
+      <w:proofErr w:type="spellStart"/>
+      <w:r>
+        <w:rPr>
+          <w:rFonts w:ascii="Courier New" w:hAnsi="Courier New" w:cs="Courier New"/>
+          <w:sz w:val="20"/>
+          <w:szCs w:val="20"/>
+          <w:lang w:val="en-US"/>
+        </w:rPr>
+        <w:t>pic_max-pic_min</w:t>
+      </w:r>
+      <w:proofErr w:type="spellEnd"/>
+      <w:r>
+        <w:rPr>
+          <w:rFonts w:ascii="Courier New" w:hAnsi="Courier New" w:cs="Courier New"/>
+          <w:sz w:val="20"/>
+          <w:szCs w:val="20"/>
+          <w:lang w:val="en-US"/>
+        </w:rPr>
+        <w:t>));</w:t>
       </w:r>
     </w:p>
     <w:p>
@@ -1553,20 +2348,39 @@
       <w:r>
         <w:rPr>
           <w:rFonts w:ascii="Courier New" w:hAnsi="Courier New" w:cs="Courier New"/>
-          <w:color w:val="F0F0F0"/>
-          <w:sz w:val="20"/>
-          <w:szCs w:val="20"/>
-        </w:rPr>
-        <w:t>pic = uint8(max(min(pic,255),0));</w:t>
-      </w:r>
-    </w:p>
-    <w:p>
-      <w:pPr>
-        <w:rPr>
-          <w:sz w:val="24"/>
-          <w:szCs w:val="24"/>
-        </w:rPr>
-      </w:pPr>
+          <w:sz w:val="20"/>
+          <w:szCs w:val="20"/>
+        </w:rPr>
+        <w:t xml:space="preserve">pic = </w:t>
+      </w:r>
+      <w:proofErr w:type="gramStart"/>
+      <w:r>
+        <w:rPr>
+          <w:rFonts w:ascii="Courier New" w:hAnsi="Courier New" w:cs="Courier New"/>
+          <w:sz w:val="20"/>
+          <w:szCs w:val="20"/>
+        </w:rPr>
+        <w:t>uint8(</w:t>
+      </w:r>
+      <w:proofErr w:type="gramEnd"/>
+      <w:r>
+        <w:rPr>
+          <w:rFonts w:ascii="Courier New" w:hAnsi="Courier New" w:cs="Courier New"/>
+          <w:sz w:val="20"/>
+          <w:szCs w:val="20"/>
+        </w:rPr>
+        <w:t>max(min(pic,255),0));</w:t>
+      </w:r>
+    </w:p>
+    <w:p>
+      <w:pPr>
+        <w:rPr>
+          <w:sz w:val="24"/>
+          <w:szCs w:val="24"/>
+        </w:rPr>
+      </w:pPr>
+      <w:bookmarkStart w:id="0" w:name="_GoBack"/>
+      <w:bookmarkEnd w:id="0"/>
     </w:p>
     <w:p>
       <w:pPr>
@@ -1622,7 +2436,39 @@
           <w:sz w:val="24"/>
           <w:szCs w:val="24"/>
         </w:rPr>
-        <w:t>Quand on met factor_min et factor_max à 1 tous les deux, on obtient l’image d’origine comme image de sortie et les deux histogrammes sont les mêmes (donc on n’a pas eu d’étalement)</w:t>
+        <w:t xml:space="preserve">Quand on met </w:t>
+      </w:r>
+      <w:proofErr w:type="spellStart"/>
+      <w:r>
+        <w:rPr>
+          <w:sz w:val="24"/>
+          <w:szCs w:val="24"/>
+        </w:rPr>
+        <w:t>factor_min</w:t>
+      </w:r>
+      <w:proofErr w:type="spellEnd"/>
+      <w:r>
+        <w:rPr>
+          <w:sz w:val="24"/>
+          <w:szCs w:val="24"/>
+        </w:rPr>
+        <w:t xml:space="preserve"> et </w:t>
+      </w:r>
+      <w:proofErr w:type="spellStart"/>
+      <w:r>
+        <w:rPr>
+          <w:sz w:val="24"/>
+          <w:szCs w:val="24"/>
+        </w:rPr>
+        <w:t>factor_max</w:t>
+      </w:r>
+      <w:proofErr w:type="spellEnd"/>
+      <w:r>
+        <w:rPr>
+          <w:sz w:val="24"/>
+          <w:szCs w:val="24"/>
+        </w:rPr>
+        <w:t xml:space="preserve"> à 1 tous les deux, on obtient l’image d’origine comme image de sortie et les deux histogrammes sont les mêmes (donc on n’a pas eu d’étalement)</w:t>
       </w:r>
       <w:r>
         <w:rPr>
@@ -1649,7 +2495,39 @@
           <w:sz w:val="24"/>
           <w:szCs w:val="24"/>
         </w:rPr>
-        <w:t>Quand on met factor_min et factor_max à 0.5 tous les deux, on obtient une image très sombre et l’histogramme de sortie est compressé vers les niveaux de gris sombres.</w:t>
+        <w:t xml:space="preserve">Quand on met </w:t>
+      </w:r>
+      <w:proofErr w:type="spellStart"/>
+      <w:r>
+        <w:rPr>
+          <w:sz w:val="24"/>
+          <w:szCs w:val="24"/>
+        </w:rPr>
+        <w:t>factor_min</w:t>
+      </w:r>
+      <w:proofErr w:type="spellEnd"/>
+      <w:r>
+        <w:rPr>
+          <w:sz w:val="24"/>
+          <w:szCs w:val="24"/>
+        </w:rPr>
+        <w:t xml:space="preserve"> et </w:t>
+      </w:r>
+      <w:proofErr w:type="spellStart"/>
+      <w:r>
+        <w:rPr>
+          <w:sz w:val="24"/>
+          <w:szCs w:val="24"/>
+        </w:rPr>
+        <w:t>factor_max</w:t>
+      </w:r>
+      <w:proofErr w:type="spellEnd"/>
+      <w:r>
+        <w:rPr>
+          <w:sz w:val="24"/>
+          <w:szCs w:val="24"/>
+        </w:rPr>
+        <w:t xml:space="preserve"> à 0.5 tous les deux, on obtient une image très sombre et l’histogramme de sortie est compressé vers les niveaux de gris sombres.</w:t>
       </w:r>
     </w:p>
     <w:p>
@@ -1664,12 +2542,37 @@
           <w:szCs w:val="24"/>
         </w:rPr>
       </w:pPr>
-      <w:r>
-        <w:rPr>
-          <w:sz w:val="24"/>
-          <w:szCs w:val="24"/>
-        </w:rPr>
-        <w:t>Factor_max=1, factor_min=0 =&gt; image de sortie = image d’origine</w:t>
+      <w:proofErr w:type="spellStart"/>
+      <w:r>
+        <w:rPr>
+          <w:sz w:val="24"/>
+          <w:szCs w:val="24"/>
+        </w:rPr>
+        <w:t>Factor_max</w:t>
+      </w:r>
+      <w:proofErr w:type="spellEnd"/>
+      <w:r>
+        <w:rPr>
+          <w:sz w:val="24"/>
+          <w:szCs w:val="24"/>
+        </w:rPr>
+        <w:t xml:space="preserve">=1, </w:t>
+      </w:r>
+      <w:proofErr w:type="spellStart"/>
+      <w:r>
+        <w:rPr>
+          <w:sz w:val="24"/>
+          <w:szCs w:val="24"/>
+        </w:rPr>
+        <w:t>factor_min</w:t>
+      </w:r>
+      <w:proofErr w:type="spellEnd"/>
+      <w:r>
+        <w:rPr>
+          <w:sz w:val="24"/>
+          <w:szCs w:val="24"/>
+        </w:rPr>
+        <w:t>=0 =&gt; image de sortie = image d’origine</w:t>
       </w:r>
     </w:p>
     <w:p>
@@ -1703,8 +2606,17 @@
           <w:sz w:val="24"/>
           <w:szCs w:val="24"/>
         </w:rPr>
-        <w:t xml:space="preserve"> de factor_max</w:t>
-      </w:r>
+        <w:t xml:space="preserve"> de </w:t>
+      </w:r>
+      <w:proofErr w:type="spellStart"/>
+      <w:r>
+        <w:rPr>
+          <w:sz w:val="24"/>
+          <w:szCs w:val="24"/>
+        </w:rPr>
+        <w:t>factor_max</w:t>
+      </w:r>
+      <w:proofErr w:type="spellEnd"/>
       <w:r>
         <w:rPr>
           <w:sz w:val="24"/>
@@ -1751,7 +2663,23 @@
           <w:sz w:val="24"/>
           <w:szCs w:val="24"/>
         </w:rPr>
-        <w:t>Dès que factor_max &lt; 1, on compresse les pixels vers les niveaux de gris plus sombres.</w:t>
+        <w:t xml:space="preserve">Dès que </w:t>
+      </w:r>
+      <w:proofErr w:type="spellStart"/>
+      <w:r>
+        <w:rPr>
+          <w:sz w:val="24"/>
+          <w:szCs w:val="24"/>
+        </w:rPr>
+        <w:t>factor_max</w:t>
+      </w:r>
+      <w:proofErr w:type="spellEnd"/>
+      <w:r>
+        <w:rPr>
+          <w:sz w:val="24"/>
+          <w:szCs w:val="24"/>
+        </w:rPr>
+        <w:t xml:space="preserve"> &lt; 1, on compresse les pixels vers les niveaux de gris plus sombres.</w:t>
       </w:r>
     </w:p>
     <w:p>
@@ -1782,7 +2710,23 @@
           <w:sz w:val="24"/>
           <w:szCs w:val="24"/>
         </w:rPr>
-        <w:t xml:space="preserve"> L’image d’origine est globalement très sombre au départ. La majorité des pixels se situe dans les niveaux de gris sombres mais il y a un certain nombre de pixels proches de nuances plus claires (ceux qui constituent les nuances du ciel). Quand on va augmenter notre alpha (factor_max), &gt; 1, on étale les pixels beaucoup plus vers les niveaux de gris sombres. Si on augmente trop alpha, on aura tendance à avoir une image beaucoup trop claire. Il faudrait arriver à étaler</w:t>
+        <w:t xml:space="preserve"> L’image d’origine est globalement très sombre au départ. La majorité des pixels se situe dans les niveaux de gris sombres mais il y a un certain nombre de pixels proches de nuances plus claires (ceux qui constituent les nuances du ciel). Quand on va augmenter notre alpha (</w:t>
+      </w:r>
+      <w:proofErr w:type="spellStart"/>
+      <w:r>
+        <w:rPr>
+          <w:sz w:val="24"/>
+          <w:szCs w:val="24"/>
+        </w:rPr>
+        <w:t>factor_max</w:t>
+      </w:r>
+      <w:proofErr w:type="spellEnd"/>
+      <w:r>
+        <w:rPr>
+          <w:sz w:val="24"/>
+          <w:szCs w:val="24"/>
+        </w:rPr>
+        <w:t>), &gt; 1, on étale les pixels beaucoup plus vers les niveaux de gris sombres. Si on augmente trop alpha, on aura tendance à avoir une image beaucoup trop claire. Il faudrait arriver à étaler</w:t>
       </w:r>
       <w:r>
         <w:rPr>
@@ -1854,37 +2798,155 @@
         </w:rPr>
         <w:t xml:space="preserve"> </w:t>
       </w:r>
-      <w:r>
-        <w:rPr>
-          <w:rFonts w:ascii="Courier New" w:hAnsi="Courier New" w:cs="Courier New"/>
-          <w:color w:val="F0F0F0"/>
-          <w:sz w:val="20"/>
-          <w:szCs w:val="20"/>
-          <w:lang w:val="en-US"/>
-        </w:rPr>
-        <w:t>lut = 255/nbr_pixels*cumsum(old_histo);</w:t>
-      </w:r>
-    </w:p>
-    <w:p>
-      <w:pPr>
-        <w:rPr>
-          <w:sz w:val="24"/>
-          <w:szCs w:val="24"/>
-        </w:rPr>
-      </w:pPr>
-      <w:r>
-        <w:rPr>
-          <w:sz w:val="24"/>
-          <w:szCs w:val="24"/>
-        </w:rPr>
-        <w:t xml:space="preserve">C’est cette ligne de code qui permet de calculer notre function de transformation. </w:t>
-      </w:r>
-      <w:r>
-        <w:rPr>
-          <w:sz w:val="24"/>
-          <w:szCs w:val="24"/>
-        </w:rPr>
-        <w:t>Phi(ne) = (Nmax / NT) * che(ne)</w:t>
+      <w:proofErr w:type="spellStart"/>
+      <w:r>
+        <w:rPr>
+          <w:rFonts w:ascii="Courier New" w:hAnsi="Courier New" w:cs="Courier New"/>
+          <w:sz w:val="20"/>
+          <w:szCs w:val="20"/>
+          <w:lang w:val="en-US"/>
+        </w:rPr>
+        <w:t>lut</w:t>
+      </w:r>
+      <w:proofErr w:type="spellEnd"/>
+      <w:r>
+        <w:rPr>
+          <w:rFonts w:ascii="Courier New" w:hAnsi="Courier New" w:cs="Courier New"/>
+          <w:sz w:val="20"/>
+          <w:szCs w:val="20"/>
+          <w:lang w:val="en-US"/>
+        </w:rPr>
+        <w:t xml:space="preserve"> = 255/</w:t>
+      </w:r>
+      <w:proofErr w:type="spellStart"/>
+      <w:r>
+        <w:rPr>
+          <w:rFonts w:ascii="Courier New" w:hAnsi="Courier New" w:cs="Courier New"/>
+          <w:sz w:val="20"/>
+          <w:szCs w:val="20"/>
+          <w:lang w:val="en-US"/>
+        </w:rPr>
+        <w:t>nbr_pixels</w:t>
+      </w:r>
+      <w:proofErr w:type="spellEnd"/>
+      <w:r>
+        <w:rPr>
+          <w:rFonts w:ascii="Courier New" w:hAnsi="Courier New" w:cs="Courier New"/>
+          <w:sz w:val="20"/>
+          <w:szCs w:val="20"/>
+          <w:lang w:val="en-US"/>
+        </w:rPr>
+        <w:t>*</w:t>
+      </w:r>
+      <w:proofErr w:type="spellStart"/>
+      <w:proofErr w:type="gramStart"/>
+      <w:r>
+        <w:rPr>
+          <w:rFonts w:ascii="Courier New" w:hAnsi="Courier New" w:cs="Courier New"/>
+          <w:sz w:val="20"/>
+          <w:szCs w:val="20"/>
+          <w:lang w:val="en-US"/>
+        </w:rPr>
+        <w:t>cumsum</w:t>
+      </w:r>
+      <w:proofErr w:type="spellEnd"/>
+      <w:r>
+        <w:rPr>
+          <w:rFonts w:ascii="Courier New" w:hAnsi="Courier New" w:cs="Courier New"/>
+          <w:sz w:val="20"/>
+          <w:szCs w:val="20"/>
+          <w:lang w:val="en-US"/>
+        </w:rPr>
+        <w:t>(</w:t>
+      </w:r>
+      <w:proofErr w:type="spellStart"/>
+      <w:proofErr w:type="gramEnd"/>
+      <w:r>
+        <w:rPr>
+          <w:rFonts w:ascii="Courier New" w:hAnsi="Courier New" w:cs="Courier New"/>
+          <w:sz w:val="20"/>
+          <w:szCs w:val="20"/>
+          <w:lang w:val="en-US"/>
+        </w:rPr>
+        <w:t>old_histo</w:t>
+      </w:r>
+      <w:proofErr w:type="spellEnd"/>
+      <w:r>
+        <w:rPr>
+          <w:rFonts w:ascii="Courier New" w:hAnsi="Courier New" w:cs="Courier New"/>
+          <w:sz w:val="20"/>
+          <w:szCs w:val="20"/>
+          <w:lang w:val="en-US"/>
+        </w:rPr>
+        <w:t>);</w:t>
+      </w:r>
+    </w:p>
+    <w:p>
+      <w:pPr>
+        <w:rPr>
+          <w:sz w:val="24"/>
+          <w:szCs w:val="24"/>
+        </w:rPr>
+      </w:pPr>
+      <w:r>
+        <w:rPr>
+          <w:sz w:val="24"/>
+          <w:szCs w:val="24"/>
+        </w:rPr>
+        <w:t>C’est cette ligne de code</w:t>
+      </w:r>
+      <w:r>
+        <w:rPr>
+          <w:sz w:val="24"/>
+          <w:szCs w:val="24"/>
+        </w:rPr>
+        <w:t xml:space="preserve"> qui permet de calculer notre fo</w:t>
+      </w:r>
+      <w:r>
+        <w:rPr>
+          <w:sz w:val="24"/>
+          <w:szCs w:val="24"/>
+        </w:rPr>
+        <w:t xml:space="preserve">nction de transformation. </w:t>
+      </w:r>
+      <w:r>
+        <w:rPr>
+          <w:sz w:val="24"/>
+          <w:szCs w:val="24"/>
+        </w:rPr>
+        <w:t>Phi(ne) = (</w:t>
+      </w:r>
+      <w:proofErr w:type="spellStart"/>
+      <w:r>
+        <w:rPr>
+          <w:sz w:val="24"/>
+          <w:szCs w:val="24"/>
+        </w:rPr>
+        <w:t>Nmax</w:t>
+      </w:r>
+      <w:proofErr w:type="spellEnd"/>
+      <w:r>
+        <w:rPr>
+          <w:sz w:val="24"/>
+          <w:szCs w:val="24"/>
+        </w:rPr>
+        <w:t xml:space="preserve"> / NT) * </w:t>
+      </w:r>
+      <w:proofErr w:type="spellStart"/>
+      <w:r>
+        <w:rPr>
+          <w:sz w:val="24"/>
+          <w:szCs w:val="24"/>
+        </w:rPr>
+        <w:t>che</w:t>
+      </w:r>
+      <w:proofErr w:type="spellEnd"/>
+      <w:r>
+        <w:rPr>
+          <w:sz w:val="24"/>
+          <w:szCs w:val="24"/>
+        </w:rPr>
+        <w:t>(ne)</w:t>
       </w:r>
     </w:p>
     <w:p>
@@ -1934,12 +2996,21 @@
           <w:szCs w:val="24"/>
         </w:rPr>
       </w:pPr>
-      <w:r>
-        <w:rPr>
-          <w:sz w:val="24"/>
-          <w:szCs w:val="24"/>
-        </w:rPr>
-        <w:t>Nmax = 255 =&gt; Niveaux de gris max dans l’image</w:t>
+      <w:proofErr w:type="spellStart"/>
+      <w:r>
+        <w:rPr>
+          <w:sz w:val="24"/>
+          <w:szCs w:val="24"/>
+        </w:rPr>
+        <w:t>Nmax</w:t>
+      </w:r>
+      <w:proofErr w:type="spellEnd"/>
+      <w:r>
+        <w:rPr>
+          <w:sz w:val="24"/>
+          <w:szCs w:val="24"/>
+        </w:rPr>
+        <w:t xml:space="preserve"> = 255 =&gt; Niveaux de gris max dans l’image</w:t>
       </w:r>
     </w:p>
     <w:p>
@@ -1959,7 +3030,23 @@
           <w:sz w:val="24"/>
           <w:szCs w:val="24"/>
         </w:rPr>
-        <w:t>NT=nbr_pixels =&gt; nombre de pixels total</w:t>
+        <w:t>NT=</w:t>
+      </w:r>
+      <w:proofErr w:type="spellStart"/>
+      <w:r>
+        <w:rPr>
+          <w:sz w:val="24"/>
+          <w:szCs w:val="24"/>
+        </w:rPr>
+        <w:t>nbr_pixels</w:t>
+      </w:r>
+      <w:proofErr w:type="spellEnd"/>
+      <w:r>
+        <w:rPr>
+          <w:sz w:val="24"/>
+          <w:szCs w:val="24"/>
+        </w:rPr>
+        <w:t xml:space="preserve"> =&gt; nombre de pixels total</w:t>
       </w:r>
     </w:p>
     <w:p>
@@ -1979,25 +3066,89 @@
           <w:sz w:val="24"/>
           <w:szCs w:val="24"/>
         </w:rPr>
-        <w:t>Che(ne) = cumsum(old_histo) =&gt; cumul de l’histogramme</w:t>
-      </w:r>
-    </w:p>
-    <w:p>
-      <w:pPr>
-        <w:rPr>
-          <w:sz w:val="24"/>
-          <w:szCs w:val="24"/>
-        </w:rPr>
-      </w:pPr>
-      <w:r>
-        <w:rPr>
-          <w:sz w:val="24"/>
-          <w:szCs w:val="24"/>
-        </w:rPr>
-        <w:t>La suite de la fonction permet de reshape l’image avec la fonction de transformation lut et on reconvertit en int.</w:t>
-      </w:r>
-      <w:bookmarkStart w:id="0" w:name="_GoBack"/>
-      <w:bookmarkEnd w:id="0"/>
+        <w:t xml:space="preserve">Che(ne) = </w:t>
+      </w:r>
+      <w:proofErr w:type="spellStart"/>
+      <w:proofErr w:type="gramStart"/>
+      <w:r>
+        <w:rPr>
+          <w:sz w:val="24"/>
+          <w:szCs w:val="24"/>
+        </w:rPr>
+        <w:t>cumsum</w:t>
+      </w:r>
+      <w:proofErr w:type="spellEnd"/>
+      <w:r>
+        <w:rPr>
+          <w:sz w:val="24"/>
+          <w:szCs w:val="24"/>
+        </w:rPr>
+        <w:t>(</w:t>
+      </w:r>
+      <w:proofErr w:type="spellStart"/>
+      <w:proofErr w:type="gramEnd"/>
+      <w:r>
+        <w:rPr>
+          <w:sz w:val="24"/>
+          <w:szCs w:val="24"/>
+        </w:rPr>
+        <w:t>old_histo</w:t>
+      </w:r>
+      <w:proofErr w:type="spellEnd"/>
+      <w:r>
+        <w:rPr>
+          <w:sz w:val="24"/>
+          <w:szCs w:val="24"/>
+        </w:rPr>
+        <w:t>) =&gt; cumul de l’histogramme</w:t>
+      </w:r>
+    </w:p>
+    <w:p>
+      <w:pPr>
+        <w:rPr>
+          <w:sz w:val="24"/>
+          <w:szCs w:val="24"/>
+        </w:rPr>
+      </w:pPr>
+      <w:r>
+        <w:rPr>
+          <w:sz w:val="24"/>
+          <w:szCs w:val="24"/>
+        </w:rPr>
+        <w:t xml:space="preserve">La suite de la fonction permet de </w:t>
+      </w:r>
+      <w:proofErr w:type="spellStart"/>
+      <w:r>
+        <w:rPr>
+          <w:sz w:val="24"/>
+          <w:szCs w:val="24"/>
+        </w:rPr>
+        <w:t>reshape</w:t>
+      </w:r>
+      <w:proofErr w:type="spellEnd"/>
+      <w:r>
+        <w:rPr>
+          <w:sz w:val="24"/>
+          <w:szCs w:val="24"/>
+        </w:rPr>
+        <w:t xml:space="preserve"> l’image avec la fonction de transformation lut et on reconvertit en </w:t>
+      </w:r>
+      <w:proofErr w:type="spellStart"/>
+      <w:r>
+        <w:rPr>
+          <w:sz w:val="24"/>
+          <w:szCs w:val="24"/>
+        </w:rPr>
+        <w:t>int</w:t>
+      </w:r>
+      <w:proofErr w:type="spellEnd"/>
+      <w:r>
+        <w:rPr>
+          <w:sz w:val="24"/>
+          <w:szCs w:val="24"/>
+        </w:rPr>
+        <w:t>.</w:t>
+      </w:r>
     </w:p>
     <w:p>
       <w:pPr>
@@ -2272,18 +3423,19 @@
           <w:szCs w:val="24"/>
           <w:u w:val="single"/>
         </w:rPr>
-        <w:t>Etalement d’histogramme de couleurs (YCbCr)</w:t>
-      </w:r>
-    </w:p>
-    <w:p>
-      <w:pPr>
+        <w:t>Etalement d’histogramme de couleurs (</w:t>
+      </w:r>
+      <w:proofErr w:type="spellStart"/>
+      <w:r>
         <w:rPr>
           <w:b/>
           <w:sz w:val="24"/>
           <w:szCs w:val="24"/>
           <w:u w:val="single"/>
         </w:rPr>
-      </w:pPr>
+        <w:t>YCbCr</w:t>
+      </w:r>
+      <w:proofErr w:type="spellEnd"/>
       <w:r>
         <w:rPr>
           <w:b/>
@@ -2291,6 +3443,25 @@
           <w:szCs w:val="24"/>
           <w:u w:val="single"/>
         </w:rPr>
+        <w:t>)</w:t>
+      </w:r>
+    </w:p>
+    <w:p>
+      <w:pPr>
+        <w:rPr>
+          <w:b/>
+          <w:sz w:val="24"/>
+          <w:szCs w:val="24"/>
+          <w:u w:val="single"/>
+        </w:rPr>
+      </w:pPr>
+      <w:r>
+        <w:rPr>
+          <w:b/>
+          <w:sz w:val="24"/>
+          <w:szCs w:val="24"/>
+          <w:u w:val="single"/>
+        </w:rPr>
         <w:t>F°)</w:t>
       </w:r>
     </w:p>
@@ -2348,7 +3519,27 @@
           <w:szCs w:val="24"/>
           <w:u w:val="single"/>
         </w:rPr>
-        <w:t>Egalisation d’histogramme de couleurs (YCbCr)</w:t>
+        <w:t>Egalisation d’histogramme de couleurs (</w:t>
+      </w:r>
+      <w:proofErr w:type="spellStart"/>
+      <w:r>
+        <w:rPr>
+          <w:b/>
+          <w:sz w:val="24"/>
+          <w:szCs w:val="24"/>
+          <w:u w:val="single"/>
+        </w:rPr>
+        <w:t>YCbCr</w:t>
+      </w:r>
+      <w:proofErr w:type="spellEnd"/>
+      <w:r>
+        <w:rPr>
+          <w:b/>
+          <w:sz w:val="24"/>
+          <w:szCs w:val="24"/>
+          <w:u w:val="single"/>
+        </w:rPr>
+        <w:t>)</w:t>
       </w:r>
     </w:p>
     <w:p>
@@ -2446,7 +3637,7 @@
 </file>
 
 <file path=word/numbering.xml><?xml version="1.0" encoding="utf-8"?>
-<w:numbering xmlns:wpc="http://schemas.microsoft.com/office/word/2010/wordprocessingCanvas" xmlns:mc="http://schemas.openxmlformats.org/markup-compatibility/2006" xmlns:o="urn:schemas-microsoft-com:office:office" xmlns:r="http://schemas.openxmlformats.org/officeDocument/2006/relationships" xmlns:m="http://schemas.openxmlformats.org/officeDocument/2006/math" xmlns:v="urn:schemas-microsoft-com:vml" xmlns:wp14="http://schemas.microsoft.com/office/word/2010/wordprocessingDrawing" xmlns:wp="http://schemas.openxmlformats.org/drawingml/2006/wordprocessingDrawing" xmlns:w10="urn:schemas-microsoft-com:office:word" xmlns:w="http://schemas.openxmlformats.org/wordprocessingml/2006/main" xmlns:w14="http://schemas.microsoft.com/office/word/2010/wordml" xmlns:w15="http://schemas.microsoft.com/office/word/2012/wordml" xmlns:wpg="http://schemas.microsoft.com/office/word/2010/wordprocessingGroup" xmlns:wpi="http://schemas.microsoft.com/office/word/2010/wordprocessingInk" xmlns:wne="http://schemas.microsoft.com/office/word/2006/wordml" xmlns:wps="http://schemas.microsoft.com/office/word/2010/wordprocessingShape" mc:Ignorable="w14 w15 wp14">
+<w:numbering xmlns:wpc="http://schemas.microsoft.com/office/word/2010/wordprocessingCanvas" xmlns:mc="http://schemas.openxmlformats.org/markup-compatibility/2006" xmlns:o="urn:schemas-microsoft-com:office:office" xmlns:r="http://schemas.openxmlformats.org/officeDocument/2006/relationships" xmlns:m="http://schemas.openxmlformats.org/officeDocument/2006/math" xmlns:v="urn:schemas-microsoft-com:vml" xmlns:wp14="http://schemas.microsoft.com/office/word/2010/wordprocessingDrawing" xmlns:wp="http://schemas.openxmlformats.org/drawingml/2006/wordprocessingDrawing" xmlns:w10="urn:schemas-microsoft-com:office:word" xmlns:w="http://schemas.openxmlformats.org/wordprocessingml/2006/main" xmlns:w14="http://schemas.microsoft.com/office/word/2010/wordml" xmlns:wpg="http://schemas.microsoft.com/office/word/2010/wordprocessingGroup" xmlns:wpi="http://schemas.microsoft.com/office/word/2010/wordprocessingInk" xmlns:wne="http://schemas.microsoft.com/office/word/2006/wordml" xmlns:wps="http://schemas.microsoft.com/office/word/2010/wordprocessingShape" mc:Ignorable="w14 wp14">
   <w:abstractNum w:abstractNumId="0">
     <w:nsid w:val="375025AD"/>
     <w:multiLevelType w:val="hybridMultilevel"/>
@@ -2683,7 +3874,7 @@
 </file>
 
 <file path=word/styles.xml><?xml version="1.0" encoding="utf-8"?>
-<w:styles xmlns:mc="http://schemas.openxmlformats.org/markup-compatibility/2006" xmlns:r="http://schemas.openxmlformats.org/officeDocument/2006/relationships" xmlns:w="http://schemas.openxmlformats.org/wordprocessingml/2006/main" xmlns:w14="http://schemas.microsoft.com/office/word/2010/wordml" xmlns:w15="http://schemas.microsoft.com/office/word/2012/wordml" mc:Ignorable="w14 w15">
+<w:styles xmlns:mc="http://schemas.openxmlformats.org/markup-compatibility/2006" xmlns:r="http://schemas.openxmlformats.org/officeDocument/2006/relationships" xmlns:w="http://schemas.openxmlformats.org/wordprocessingml/2006/main" xmlns:w14="http://schemas.microsoft.com/office/word/2010/wordml" mc:Ignorable="w14">
   <w:docDefaults>
     <w:rPrDefault>
       <w:rPr>
@@ -2699,378 +3890,345 @@
       </w:pPr>
     </w:pPrDefault>
   </w:docDefaults>
-  <w:latentStyles w:defLockedState="0" w:defUIPriority="99" w:defSemiHidden="0" w:defUnhideWhenUsed="0" w:defQFormat="0" w:count="371">
-    <w:lsdException w:name="Normal" w:uiPriority="0" w:qFormat="1"/>
-    <w:lsdException w:name="heading 1" w:uiPriority="9" w:qFormat="1"/>
-    <w:lsdException w:name="heading 2" w:semiHidden="1" w:uiPriority="9" w:unhideWhenUsed="1" w:qFormat="1"/>
-    <w:lsdException w:name="heading 3" w:semiHidden="1" w:uiPriority="9" w:unhideWhenUsed="1" w:qFormat="1"/>
-    <w:lsdException w:name="heading 4" w:semiHidden="1" w:uiPriority="9" w:unhideWhenUsed="1" w:qFormat="1"/>
-    <w:lsdException w:name="heading 5" w:semiHidden="1" w:uiPriority="9" w:unhideWhenUsed="1" w:qFormat="1"/>
-    <w:lsdException w:name="heading 6" w:semiHidden="1" w:uiPriority="9" w:unhideWhenUsed="1" w:qFormat="1"/>
-    <w:lsdException w:name="heading 7" w:semiHidden="1" w:uiPriority="9" w:unhideWhenUsed="1" w:qFormat="1"/>
-    <w:lsdException w:name="heading 8" w:semiHidden="1" w:uiPriority="9" w:unhideWhenUsed="1" w:qFormat="1"/>
-    <w:lsdException w:name="heading 9" w:semiHidden="1" w:uiPriority="9" w:unhideWhenUsed="1" w:qFormat="1"/>
-    <w:lsdException w:name="index 1" w:semiHidden="1" w:unhideWhenUsed="1"/>
-    <w:lsdException w:name="index 2" w:semiHidden="1" w:unhideWhenUsed="1"/>
-    <w:lsdException w:name="index 3" w:semiHidden="1" w:unhideWhenUsed="1"/>
-    <w:lsdException w:name="index 4" w:semiHidden="1" w:unhideWhenUsed="1"/>
-    <w:lsdException w:name="index 5" w:semiHidden="1" w:unhideWhenUsed="1"/>
-    <w:lsdException w:name="index 6" w:semiHidden="1" w:unhideWhenUsed="1"/>
-    <w:lsdException w:name="index 7" w:semiHidden="1" w:unhideWhenUsed="1"/>
-    <w:lsdException w:name="index 8" w:semiHidden="1" w:unhideWhenUsed="1"/>
-    <w:lsdException w:name="index 9" w:semiHidden="1" w:unhideWhenUsed="1"/>
-    <w:lsdException w:name="toc 1" w:semiHidden="1" w:uiPriority="39" w:unhideWhenUsed="1"/>
-    <w:lsdException w:name="toc 2" w:semiHidden="1" w:uiPriority="39" w:unhideWhenUsed="1"/>
-    <w:lsdException w:name="toc 3" w:semiHidden="1" w:uiPriority="39" w:unhideWhenUsed="1"/>
-    <w:lsdException w:name="toc 4" w:semiHidden="1" w:uiPriority="39" w:unhideWhenUsed="1"/>
-    <w:lsdException w:name="toc 5" w:semiHidden="1" w:uiPriority="39" w:unhideWhenUsed="1"/>
-    <w:lsdException w:name="toc 6" w:semiHidden="1" w:uiPriority="39" w:unhideWhenUsed="1"/>
-    <w:lsdException w:name="toc 7" w:semiHidden="1" w:uiPriority="39" w:unhideWhenUsed="1"/>
-    <w:lsdException w:name="toc 8" w:semiHidden="1" w:uiPriority="39" w:unhideWhenUsed="1"/>
-    <w:lsdException w:name="toc 9" w:semiHidden="1" w:uiPriority="39" w:unhideWhenUsed="1"/>
-    <w:lsdException w:name="Normal Indent" w:semiHidden="1" w:unhideWhenUsed="1"/>
-    <w:lsdException w:name="footnote text" w:semiHidden="1" w:unhideWhenUsed="1"/>
-    <w:lsdException w:name="annotation text" w:semiHidden="1" w:unhideWhenUsed="1"/>
-    <w:lsdException w:name="header" w:semiHidden="1" w:unhideWhenUsed="1"/>
-    <w:lsdException w:name="footer" w:semiHidden="1" w:unhideWhenUsed="1"/>
-    <w:lsdException w:name="index heading" w:semiHidden="1" w:unhideWhenUsed="1"/>
-    <w:lsdException w:name="caption" w:semiHidden="1" w:uiPriority="35" w:unhideWhenUsed="1" w:qFormat="1"/>
-    <w:lsdException w:name="table of figures" w:semiHidden="1" w:unhideWhenUsed="1"/>
-    <w:lsdException w:name="envelope address" w:semiHidden="1" w:unhideWhenUsed="1"/>
-    <w:lsdException w:name="envelope return" w:semiHidden="1" w:unhideWhenUsed="1"/>
-    <w:lsdException w:name="footnote reference" w:semiHidden="1" w:unhideWhenUsed="1"/>
-    <w:lsdException w:name="annotation reference" w:semiHidden="1" w:unhideWhenUsed="1"/>
-    <w:lsdException w:name="line number" w:semiHidden="1" w:unhideWhenUsed="1"/>
-    <w:lsdException w:name="page number" w:semiHidden="1" w:unhideWhenUsed="1"/>
-    <w:lsdException w:name="endnote reference" w:semiHidden="1" w:unhideWhenUsed="1"/>
-    <w:lsdException w:name="endnote text" w:semiHidden="1" w:unhideWhenUsed="1"/>
-    <w:lsdException w:name="table of authorities" w:semiHidden="1" w:unhideWhenUsed="1"/>
-    <w:lsdException w:name="macro" w:semiHidden="1" w:unhideWhenUsed="1"/>
-    <w:lsdException w:name="toa heading" w:semiHidden="1" w:unhideWhenUsed="1"/>
-    <w:lsdException w:name="List" w:semiHidden="1" w:unhideWhenUsed="1"/>
-    <w:lsdException w:name="List Bullet" w:semiHidden="1" w:unhideWhenUsed="1"/>
-    <w:lsdException w:name="List Number" w:semiHidden="1" w:unhideWhenUsed="1"/>
-    <w:lsdException w:name="List 2" w:semiHidden="1" w:unhideWhenUsed="1"/>
-    <w:lsdException w:name="List 3" w:semiHidden="1" w:unhideWhenUsed="1"/>
-    <w:lsdException w:name="List 4" w:semiHidden="1" w:unhideWhenUsed="1"/>
-    <w:lsdException w:name="List 5" w:semiHidden="1" w:unhideWhenUsed="1"/>
-    <w:lsdException w:name="List Bullet 2" w:semiHidden="1" w:unhideWhenUsed="1"/>
-    <w:lsdException w:name="List Bullet 3" w:semiHidden="1" w:unhideWhenUsed="1"/>
-    <w:lsdException w:name="List Bullet 4" w:semiHidden="1" w:unhideWhenUsed="1"/>
-    <w:lsdException w:name="List Bullet 5" w:semiHidden="1" w:unhideWhenUsed="1"/>
-    <w:lsdException w:name="List Number 2" w:semiHidden="1" w:unhideWhenUsed="1"/>
-    <w:lsdException w:name="List Number 3" w:semiHidden="1" w:unhideWhenUsed="1"/>
-    <w:lsdException w:name="List Number 4" w:semiHidden="1" w:unhideWhenUsed="1"/>
-    <w:lsdException w:name="List Number 5" w:semiHidden="1" w:unhideWhenUsed="1"/>
-    <w:lsdException w:name="Title" w:uiPriority="10" w:qFormat="1"/>
-    <w:lsdException w:name="Closing" w:semiHidden="1" w:unhideWhenUsed="1"/>
-    <w:lsdException w:name="Signature" w:semiHidden="1" w:unhideWhenUsed="1"/>
-    <w:lsdException w:name="Default Paragraph Font" w:semiHidden="1" w:uiPriority="1" w:unhideWhenUsed="1"/>
-    <w:lsdException w:name="Body Text" w:semiHidden="1" w:unhideWhenUsed="1"/>
-    <w:lsdException w:name="Body Text Indent" w:semiHidden="1" w:unhideWhenUsed="1"/>
-    <w:lsdException w:name="List Continue" w:semiHidden="1" w:unhideWhenUsed="1"/>
-    <w:lsdException w:name="List Continue 2" w:semiHidden="1" w:unhideWhenUsed="1"/>
-    <w:lsdException w:name="List Continue 3" w:semiHidden="1" w:unhideWhenUsed="1"/>
-    <w:lsdException w:name="List Continue 4" w:semiHidden="1" w:unhideWhenUsed="1"/>
-    <w:lsdException w:name="List Continue 5" w:semiHidden="1" w:unhideWhenUsed="1"/>
-    <w:lsdException w:name="Message Header" w:semiHidden="1" w:unhideWhenUsed="1"/>
-    <w:lsdException w:name="Subtitle" w:uiPriority="11" w:qFormat="1"/>
-    <w:lsdException w:name="Salutation" w:semiHidden="1" w:unhideWhenUsed="1"/>
-    <w:lsdException w:name="Date" w:semiHidden="1" w:unhideWhenUsed="1"/>
-    <w:lsdException w:name="Body Text First Indent" w:semiHidden="1" w:unhideWhenUsed="1"/>
-    <w:lsdException w:name="Body Text First Indent 2" w:semiHidden="1" w:unhideWhenUsed="1"/>
-    <w:lsdException w:name="Note Heading" w:semiHidden="1" w:unhideWhenUsed="1"/>
-    <w:lsdException w:name="Body Text 2" w:semiHidden="1" w:unhideWhenUsed="1"/>
-    <w:lsdException w:name="Body Text 3" w:semiHidden="1" w:unhideWhenUsed="1"/>
-    <w:lsdException w:name="Body Text Indent 2" w:semiHidden="1" w:unhideWhenUsed="1"/>
-    <w:lsdException w:name="Body Text Indent 3" w:semiHidden="1" w:unhideWhenUsed="1"/>
-    <w:lsdException w:name="Block Text" w:semiHidden="1" w:unhideWhenUsed="1"/>
-    <w:lsdException w:name="Hyperlink" w:semiHidden="1" w:unhideWhenUsed="1"/>
-    <w:lsdException w:name="FollowedHyperlink" w:semiHidden="1" w:unhideWhenUsed="1"/>
-    <w:lsdException w:name="Strong" w:uiPriority="22" w:qFormat="1"/>
-    <w:lsdException w:name="Emphasis" w:uiPriority="20" w:qFormat="1"/>
-    <w:lsdException w:name="Document Map" w:semiHidden="1" w:unhideWhenUsed="1"/>
-    <w:lsdException w:name="Plain Text" w:semiHidden="1" w:unhideWhenUsed="1"/>
-    <w:lsdException w:name="E-mail Signature" w:semiHidden="1" w:unhideWhenUsed="1"/>
-    <w:lsdException w:name="HTML Top of Form" w:semiHidden="1" w:unhideWhenUsed="1"/>
-    <w:lsdException w:name="HTML Bottom of Form" w:semiHidden="1" w:unhideWhenUsed="1"/>
-    <w:lsdException w:name="Normal (Web)" w:semiHidden="1" w:unhideWhenUsed="1"/>
-    <w:lsdException w:name="HTML Acronym" w:semiHidden="1" w:unhideWhenUsed="1"/>
-    <w:lsdException w:name="HTML Address" w:semiHidden="1" w:unhideWhenUsed="1"/>
-    <w:lsdException w:name="HTML Cite" w:semiHidden="1" w:unhideWhenUsed="1"/>
-    <w:lsdException w:name="HTML Code" w:semiHidden="1" w:unhideWhenUsed="1"/>
-    <w:lsdException w:name="HTML Definition" w:semiHidden="1" w:unhideWhenUsed="1"/>
-    <w:lsdException w:name="HTML Keyboard" w:semiHidden="1" w:unhideWhenUsed="1"/>
-    <w:lsdException w:name="HTML Preformatted" w:semiHidden="1" w:unhideWhenUsed="1"/>
-    <w:lsdException w:name="HTML Sample" w:semiHidden="1" w:unhideWhenUsed="1"/>
-    <w:lsdException w:name="HTML Typewriter" w:semiHidden="1" w:unhideWhenUsed="1"/>
-    <w:lsdException w:name="HTML Variable" w:semiHidden="1" w:unhideWhenUsed="1"/>
-    <w:lsdException w:name="Normal Table" w:semiHidden="1" w:unhideWhenUsed="1"/>
-    <w:lsdException w:name="annotation subject" w:semiHidden="1" w:unhideWhenUsed="1"/>
-    <w:lsdException w:name="No List" w:semiHidden="1" w:unhideWhenUsed="1"/>
-    <w:lsdException w:name="Outline List 1" w:semiHidden="1" w:unhideWhenUsed="1"/>
-    <w:lsdException w:name="Outline List 2" w:semiHidden="1" w:unhideWhenUsed="1"/>
-    <w:lsdException w:name="Outline List 3" w:semiHidden="1" w:unhideWhenUsed="1"/>
-    <w:lsdException w:name="Table Simple 1" w:semiHidden="1" w:unhideWhenUsed="1"/>
-    <w:lsdException w:name="Table Simple 2" w:semiHidden="1" w:unhideWhenUsed="1"/>
-    <w:lsdException w:name="Table Simple 3" w:semiHidden="1" w:unhideWhenUsed="1"/>
-    <w:lsdException w:name="Table Classic 1" w:semiHidden="1" w:unhideWhenUsed="1"/>
-    <w:lsdException w:name="Table Classic 2" w:semiHidden="1" w:unhideWhenUsed="1"/>
-    <w:lsdException w:name="Table Classic 3" w:semiHidden="1" w:unhideWhenUsed="1"/>
-    <w:lsdException w:name="Table Classic 4" w:semiHidden="1" w:unhideWhenUsed="1"/>
-    <w:lsdException w:name="Table Colorful 1" w:semiHidden="1" w:unhideWhenUsed="1"/>
-    <w:lsdException w:name="Table Colorful 2" w:semiHidden="1" w:unhideWhenUsed="1"/>
-    <w:lsdException w:name="Table Colorful 3" w:semiHidden="1" w:unhideWhenUsed="1"/>
-    <w:lsdException w:name="Table Columns 1" w:semiHidden="1" w:unhideWhenUsed="1"/>
-    <w:lsdException w:name="Table Columns 2" w:semiHidden="1" w:unhideWhenUsed="1"/>
-    <w:lsdException w:name="Table Columns 3" w:semiHidden="1" w:unhideWhenUsed="1"/>
-    <w:lsdException w:name="Table Columns 4" w:semiHidden="1" w:unhideWhenUsed="1"/>
-    <w:lsdException w:name="Table Columns 5" w:semiHidden="1" w:unhideWhenUsed="1"/>
-    <w:lsdException w:name="Table Grid 1" w:semiHidden="1" w:unhideWhenUsed="1"/>
-    <w:lsdException w:name="Table Grid 2" w:semiHidden="1" w:unhideWhenUsed="1"/>
-    <w:lsdException w:name="Table Grid 3" w:semiHidden="1" w:unhideWhenUsed="1"/>
-    <w:lsdException w:name="Table Grid 4" w:semiHidden="1" w:unhideWhenUsed="1"/>
-    <w:lsdException w:name="Table Grid 5" w:semiHidden="1" w:unhideWhenUsed="1"/>
-    <w:lsdException w:name="Table Grid 6" w:semiHidden="1" w:unhideWhenUsed="1"/>
-    <w:lsdException w:name="Table Grid 7" w:semiHidden="1" w:unhideWhenUsed="1"/>
-    <w:lsdException w:name="Table Grid 8" w:semiHidden="1" w:unhideWhenUsed="1"/>
-    <w:lsdException w:name="Table List 1" w:semiHidden="1" w:unhideWhenUsed="1"/>
-    <w:lsdException w:name="Table List 2" w:semiHidden="1" w:unhideWhenUsed="1"/>
-    <w:lsdException w:name="Table List 3" w:semiHidden="1" w:unhideWhenUsed="1"/>
-    <w:lsdException w:name="Table List 4" w:semiHidden="1" w:unhideWhenUsed="1"/>
-    <w:lsdException w:name="Table List 5" w:semiHidden="1" w:unhideWhenUsed="1"/>
-    <w:lsdException w:name="Table List 6" w:semiHidden="1" w:unhideWhenUsed="1"/>
-    <w:lsdException w:name="Table List 7" w:semiHidden="1" w:unhideWhenUsed="1"/>
-    <w:lsdException w:name="Table List 8" w:semiHidden="1" w:unhideWhenUsed="1"/>
-    <w:lsdException w:name="Table 3D effects 1" w:semiHidden="1" w:unhideWhenUsed="1"/>
-    <w:lsdException w:name="Table 3D effects 2" w:semiHidden="1" w:unhideWhenUsed="1"/>
-    <w:lsdException w:name="Table 3D effects 3" w:semiHidden="1" w:unhideWhenUsed="1"/>
-    <w:lsdException w:name="Table Contemporary" w:semiHidden="1" w:unhideWhenUsed="1"/>
-    <w:lsdException w:name="Table Elegant" w:semiHidden="1" w:unhideWhenUsed="1"/>
-    <w:lsdException w:name="Table Professional" w:semiHidden="1" w:unhideWhenUsed="1"/>
-    <w:lsdException w:name="Table Subtle 1" w:semiHidden="1" w:unhideWhenUsed="1"/>
-    <w:lsdException w:name="Table Subtle 2" w:semiHidden="1" w:unhideWhenUsed="1"/>
-    <w:lsdException w:name="Table Web 1" w:semiHidden="1" w:unhideWhenUsed="1"/>
-    <w:lsdException w:name="Table Web 2" w:semiHidden="1" w:unhideWhenUsed="1"/>
-    <w:lsdException w:name="Table Web 3" w:semiHidden="1" w:unhideWhenUsed="1"/>
-    <w:lsdException w:name="Balloon Text" w:semiHidden="1" w:unhideWhenUsed="1"/>
-    <w:lsdException w:name="Table Grid" w:uiPriority="39"/>
-    <w:lsdException w:name="Table Theme" w:semiHidden="1" w:unhideWhenUsed="1"/>
-    <w:lsdException w:name="Placeholder Text" w:semiHidden="1"/>
-    <w:lsdException w:name="No Spacing" w:uiPriority="1" w:qFormat="1"/>
-    <w:lsdException w:name="Light Shading" w:uiPriority="60"/>
-    <w:lsdException w:name="Light List" w:uiPriority="61"/>
-    <w:lsdException w:name="Light Grid" w:uiPriority="62"/>
-    <w:lsdException w:name="Medium Shading 1" w:uiPriority="63"/>
-    <w:lsdException w:name="Medium Shading 2" w:uiPriority="64"/>
-    <w:lsdException w:name="Medium List 1" w:uiPriority="65"/>
-    <w:lsdException w:name="Medium List 2" w:uiPriority="66"/>
-    <w:lsdException w:name="Medium Grid 1" w:uiPriority="67"/>
-    <w:lsdException w:name="Medium Grid 2" w:uiPriority="68"/>
-    <w:lsdException w:name="Medium Grid 3" w:uiPriority="69"/>
-    <w:lsdException w:name="Dark List" w:uiPriority="70"/>
-    <w:lsdException w:name="Colorful Shading" w:uiPriority="71"/>
-    <w:lsdException w:name="Colorful List" w:uiPriority="72"/>
-    <w:lsdException w:name="Colorful Grid" w:uiPriority="73"/>
-    <w:lsdException w:name="Light Shading Accent 1" w:uiPriority="60"/>
-    <w:lsdException w:name="Light List Accent 1" w:uiPriority="61"/>
-    <w:lsdException w:name="Light Grid Accent 1" w:uiPriority="62"/>
-    <w:lsdException w:name="Medium Shading 1 Accent 1" w:uiPriority="63"/>
-    <w:lsdException w:name="Medium Shading 2 Accent 1" w:uiPriority="64"/>
-    <w:lsdException w:name="Medium List 1 Accent 1" w:uiPriority="65"/>
-    <w:lsdException w:name="Revision" w:semiHidden="1"/>
-    <w:lsdException w:name="List Paragraph" w:uiPriority="34" w:qFormat="1"/>
-    <w:lsdException w:name="Quote" w:uiPriority="29" w:qFormat="1"/>
-    <w:lsdException w:name="Intense Quote" w:uiPriority="30" w:qFormat="1"/>
-    <w:lsdException w:name="Medium List 2 Accent 1" w:uiPriority="66"/>
-    <w:lsdException w:name="Medium Grid 1 Accent 1" w:uiPriority="67"/>
-    <w:lsdException w:name="Medium Grid 2 Accent 1" w:uiPriority="68"/>
-    <w:lsdException w:name="Medium Grid 3 Accent 1" w:uiPriority="69"/>
-    <w:lsdException w:name="Dark List Accent 1" w:uiPriority="70"/>
-    <w:lsdException w:name="Colorful Shading Accent 1" w:uiPriority="71"/>
-    <w:lsdException w:name="Colorful List Accent 1" w:uiPriority="72"/>
-    <w:lsdException w:name="Colorful Grid Accent 1" w:uiPriority="73"/>
-    <w:lsdException w:name="Light Shading Accent 2" w:uiPriority="60"/>
-    <w:lsdException w:name="Light List Accent 2" w:uiPriority="61"/>
-    <w:lsdException w:name="Light Grid Accent 2" w:uiPriority="62"/>
-    <w:lsdException w:name="Medium Shading 1 Accent 2" w:uiPriority="63"/>
-    <w:lsdException w:name="Medium Shading 2 Accent 2" w:uiPriority="64"/>
-    <w:lsdException w:name="Medium List 1 Accent 2" w:uiPriority="65"/>
-    <w:lsdException w:name="Medium List 2 Accent 2" w:uiPriority="66"/>
-    <w:lsdException w:name="Medium Grid 1 Accent 2" w:uiPriority="67"/>
-    <w:lsdException w:name="Medium Grid 2 Accent 2" w:uiPriority="68"/>
-    <w:lsdException w:name="Medium Grid 3 Accent 2" w:uiPriority="69"/>
-    <w:lsdException w:name="Dark List Accent 2" w:uiPriority="70"/>
-    <w:lsdException w:name="Colorful Shading Accent 2" w:uiPriority="71"/>
-    <w:lsdException w:name="Colorful List Accent 2" w:uiPriority="72"/>
-    <w:lsdException w:name="Colorful Grid Accent 2" w:uiPriority="73"/>
-    <w:lsdException w:name="Light Shading Accent 3" w:uiPriority="60"/>
-    <w:lsdException w:name="Light List Accent 3" w:uiPriority="61"/>
-    <w:lsdException w:name="Light Grid Accent 3" w:uiPriority="62"/>
-    <w:lsdException w:name="Medium Shading 1 Accent 3" w:uiPriority="63"/>
-    <w:lsdException w:name="Medium Shading 2 Accent 3" w:uiPriority="64"/>
-    <w:lsdException w:name="Medium List 1 Accent 3" w:uiPriority="65"/>
-    <w:lsdException w:name="Medium List 2 Accent 3" w:uiPriority="66"/>
-    <w:lsdException w:name="Medium Grid 1 Accent 3" w:uiPriority="67"/>
-    <w:lsdException w:name="Medium Grid 2 Accent 3" w:uiPriority="68"/>
-    <w:lsdException w:name="Medium Grid 3 Accent 3" w:uiPriority="69"/>
-    <w:lsdException w:name="Dark List Accent 3" w:uiPriority="70"/>
-    <w:lsdException w:name="Colorful Shading Accent 3" w:uiPriority="71"/>
-    <w:lsdException w:name="Colorful List Accent 3" w:uiPriority="72"/>
-    <w:lsdException w:name="Colorful Grid Accent 3" w:uiPriority="73"/>
-    <w:lsdException w:name="Light Shading Accent 4" w:uiPriority="60"/>
-    <w:lsdException w:name="Light List Accent 4" w:uiPriority="61"/>
-    <w:lsdException w:name="Light Grid Accent 4" w:uiPriority="62"/>
-    <w:lsdException w:name="Medium Shading 1 Accent 4" w:uiPriority="63"/>
-    <w:lsdException w:name="Medium Shading 2 Accent 4" w:uiPriority="64"/>
-    <w:lsdException w:name="Medium List 1 Accent 4" w:uiPriority="65"/>
-    <w:lsdException w:name="Medium List 2 Accent 4" w:uiPriority="66"/>
-    <w:lsdException w:name="Medium Grid 1 Accent 4" w:uiPriority="67"/>
-    <w:lsdException w:name="Medium Grid 2 Accent 4" w:uiPriority="68"/>
-    <w:lsdException w:name="Medium Grid 3 Accent 4" w:uiPriority="69"/>
-    <w:lsdException w:name="Dark List Accent 4" w:uiPriority="70"/>
-    <w:lsdException w:name="Colorful Shading Accent 4" w:uiPriority="71"/>
-    <w:lsdException w:name="Colorful List Accent 4" w:uiPriority="72"/>
-    <w:lsdException w:name="Colorful Grid Accent 4" w:uiPriority="73"/>
-    <w:lsdException w:name="Light Shading Accent 5" w:uiPriority="60"/>
-    <w:lsdException w:name="Light List Accent 5" w:uiPriority="61"/>
-    <w:lsdException w:name="Light Grid Accent 5" w:uiPriority="62"/>
-    <w:lsdException w:name="Medium Shading 1 Accent 5" w:uiPriority="63"/>
-    <w:lsdException w:name="Medium Shading 2 Accent 5" w:uiPriority="64"/>
-    <w:lsdException w:name="Medium List 1 Accent 5" w:uiPriority="65"/>
-    <w:lsdException w:name="Medium List 2 Accent 5" w:uiPriority="66"/>
-    <w:lsdException w:name="Medium Grid 1 Accent 5" w:uiPriority="67"/>
-    <w:lsdException w:name="Medium Grid 2 Accent 5" w:uiPriority="68"/>
-    <w:lsdException w:name="Medium Grid 3 Accent 5" w:uiPriority="69"/>
-    <w:lsdException w:name="Dark List Accent 5" w:uiPriority="70"/>
-    <w:lsdException w:name="Colorful Shading Accent 5" w:uiPriority="71"/>
-    <w:lsdException w:name="Colorful List Accent 5" w:uiPriority="72"/>
-    <w:lsdException w:name="Colorful Grid Accent 5" w:uiPriority="73"/>
-    <w:lsdException w:name="Light Shading Accent 6" w:uiPriority="60"/>
-    <w:lsdException w:name="Light List Accent 6" w:uiPriority="61"/>
-    <w:lsdException w:name="Light Grid Accent 6" w:uiPriority="62"/>
-    <w:lsdException w:name="Medium Shading 1 Accent 6" w:uiPriority="63"/>
-    <w:lsdException w:name="Medium Shading 2 Accent 6" w:uiPriority="64"/>
-    <w:lsdException w:name="Medium List 1 Accent 6" w:uiPriority="65"/>
-    <w:lsdException w:name="Medium List 2 Accent 6" w:uiPriority="66"/>
-    <w:lsdException w:name="Medium Grid 1 Accent 6" w:uiPriority="67"/>
-    <w:lsdException w:name="Medium Grid 2 Accent 6" w:uiPriority="68"/>
-    <w:lsdException w:name="Medium Grid 3 Accent 6" w:uiPriority="69"/>
-    <w:lsdException w:name="Dark List Accent 6" w:uiPriority="70"/>
-    <w:lsdException w:name="Colorful Shading Accent 6" w:uiPriority="71"/>
-    <w:lsdException w:name="Colorful List Accent 6" w:uiPriority="72"/>
-    <w:lsdException w:name="Colorful Grid Accent 6" w:uiPriority="73"/>
-    <w:lsdException w:name="Subtle Emphasis" w:uiPriority="19" w:qFormat="1"/>
-    <w:lsdException w:name="Intense Emphasis" w:uiPriority="21" w:qFormat="1"/>
-    <w:lsdException w:name="Subtle Reference" w:uiPriority="31" w:qFormat="1"/>
-    <w:lsdException w:name="Intense Reference" w:uiPriority="32" w:qFormat="1"/>
-    <w:lsdException w:name="Book Title" w:uiPriority="33" w:qFormat="1"/>
-    <w:lsdException w:name="Bibliography" w:semiHidden="1" w:uiPriority="37" w:unhideWhenUsed="1"/>
-    <w:lsdException w:name="TOC Heading" w:semiHidden="1" w:uiPriority="39" w:unhideWhenUsed="1" w:qFormat="1"/>
-    <w:lsdException w:name="Plain Table 1" w:uiPriority="41"/>
-    <w:lsdException w:name="Plain Table 2" w:uiPriority="42"/>
-    <w:lsdException w:name="Plain Table 3" w:uiPriority="43"/>
-    <w:lsdException w:name="Plain Table 4" w:uiPriority="44"/>
-    <w:lsdException w:name="Plain Table 5" w:uiPriority="45"/>
-    <w:lsdException w:name="Grid Table Light" w:uiPriority="40"/>
-    <w:lsdException w:name="Grid Table 1 Light" w:uiPriority="46"/>
-    <w:lsdException w:name="Grid Table 2" w:uiPriority="47"/>
-    <w:lsdException w:name="Grid Table 3" w:uiPriority="48"/>
-    <w:lsdException w:name="Grid Table 4" w:uiPriority="49"/>
-    <w:lsdException w:name="Grid Table 5 Dark" w:uiPriority="50"/>
-    <w:lsdException w:name="Grid Table 6 Colorful" w:uiPriority="51"/>
-    <w:lsdException w:name="Grid Table 7 Colorful" w:uiPriority="52"/>
-    <w:lsdException w:name="Grid Table 1 Light Accent 1" w:uiPriority="46"/>
-    <w:lsdException w:name="Grid Table 2 Accent 1" w:uiPriority="47"/>
-    <w:lsdException w:name="Grid Table 3 Accent 1" w:uiPriority="48"/>
-    <w:lsdException w:name="Grid Table 4 Accent 1" w:uiPriority="49"/>
-    <w:lsdException w:name="Grid Table 5 Dark Accent 1" w:uiPriority="50"/>
-    <w:lsdException w:name="Grid Table 6 Colorful Accent 1" w:uiPriority="51"/>
-    <w:lsdException w:name="Grid Table 7 Colorful Accent 1" w:uiPriority="52"/>
-    <w:lsdException w:name="Grid Table 1 Light Accent 2" w:uiPriority="46"/>
-    <w:lsdException w:name="Grid Table 2 Accent 2" w:uiPriority="47"/>
-    <w:lsdException w:name="Grid Table 3 Accent 2" w:uiPriority="48"/>
-    <w:lsdException w:name="Grid Table 4 Accent 2" w:uiPriority="49"/>
-    <w:lsdException w:name="Grid Table 5 Dark Accent 2" w:uiPriority="50"/>
-    <w:lsdException w:name="Grid Table 6 Colorful Accent 2" w:uiPriority="51"/>
-    <w:lsdException w:name="Grid Table 7 Colorful Accent 2" w:uiPriority="52"/>
-    <w:lsdException w:name="Grid Table 1 Light Accent 3" w:uiPriority="46"/>
-    <w:lsdException w:name="Grid Table 2 Accent 3" w:uiPriority="47"/>
-    <w:lsdException w:name="Grid Table 3 Accent 3" w:uiPriority="48"/>
-    <w:lsdException w:name="Grid Table 4 Accent 3" w:uiPriority="49"/>
-    <w:lsdException w:name="Grid Table 5 Dark Accent 3" w:uiPriority="50"/>
-    <w:lsdException w:name="Grid Table 6 Colorful Accent 3" w:uiPriority="51"/>
-    <w:lsdException w:name="Grid Table 7 Colorful Accent 3" w:uiPriority="52"/>
-    <w:lsdException w:name="Grid Table 1 Light Accent 4" w:uiPriority="46"/>
-    <w:lsdException w:name="Grid Table 2 Accent 4" w:uiPriority="47"/>
-    <w:lsdException w:name="Grid Table 3 Accent 4" w:uiPriority="48"/>
-    <w:lsdException w:name="Grid Table 4 Accent 4" w:uiPriority="49"/>
-    <w:lsdException w:name="Grid Table 5 Dark Accent 4" w:uiPriority="50"/>
-    <w:lsdException w:name="Grid Table 6 Colorful Accent 4" w:uiPriority="51"/>
-    <w:lsdException w:name="Grid Table 7 Colorful Accent 4" w:uiPriority="52"/>
-    <w:lsdException w:name="Grid Table 1 Light Accent 5" w:uiPriority="46"/>
-    <w:lsdException w:name="Grid Table 2 Accent 5" w:uiPriority="47"/>
-    <w:lsdException w:name="Grid Table 3 Accent 5" w:uiPriority="48"/>
-    <w:lsdException w:name="Grid Table 4 Accent 5" w:uiPriority="49"/>
-    <w:lsdException w:name="Grid Table 5 Dark Accent 5" w:uiPriority="50"/>
-    <w:lsdException w:name="Grid Table 6 Colorful Accent 5" w:uiPriority="51"/>
-    <w:lsdException w:name="Grid Table 7 Colorful Accent 5" w:uiPriority="52"/>
-    <w:lsdException w:name="Grid Table 1 Light Accent 6" w:uiPriority="46"/>
-    <w:lsdException w:name="Grid Table 2 Accent 6" w:uiPriority="47"/>
-    <w:lsdException w:name="Grid Table 3 Accent 6" w:uiPriority="48"/>
-    <w:lsdException w:name="Grid Table 4 Accent 6" w:uiPriority="49"/>
-    <w:lsdException w:name="Grid Table 5 Dark Accent 6" w:uiPriority="50"/>
-    <w:lsdException w:name="Grid Table 6 Colorful Accent 6" w:uiPriority="51"/>
-    <w:lsdException w:name="Grid Table 7 Colorful Accent 6" w:uiPriority="52"/>
-    <w:lsdException w:name="List Table 1 Light" w:uiPriority="46"/>
-    <w:lsdException w:name="List Table 2" w:uiPriority="47"/>
-    <w:lsdException w:name="List Table 3" w:uiPriority="48"/>
-    <w:lsdException w:name="List Table 4" w:uiPriority="49"/>
-    <w:lsdException w:name="List Table 5 Dark" w:uiPriority="50"/>
-    <w:lsdException w:name="List Table 6 Colorful" w:uiPriority="51"/>
-    <w:lsdException w:name="List Table 7 Colorful" w:uiPriority="52"/>
-    <w:lsdException w:name="List Table 1 Light Accent 1" w:uiPriority="46"/>
-    <w:lsdException w:name="List Table 2 Accent 1" w:uiPriority="47"/>
-    <w:lsdException w:name="List Table 3 Accent 1" w:uiPriority="48"/>
-    <w:lsdException w:name="List Table 4 Accent 1" w:uiPriority="49"/>
-    <w:lsdException w:name="List Table 5 Dark Accent 1" w:uiPriority="50"/>
-    <w:lsdException w:name="List Table 6 Colorful Accent 1" w:uiPriority="51"/>
-    <w:lsdException w:name="List Table 7 Colorful Accent 1" w:uiPriority="52"/>
-    <w:lsdException w:name="List Table 1 Light Accent 2" w:uiPriority="46"/>
-    <w:lsdException w:name="List Table 2 Accent 2" w:uiPriority="47"/>
-    <w:lsdException w:name="List Table 3 Accent 2" w:uiPriority="48"/>
-    <w:lsdException w:name="List Table 4 Accent 2" w:uiPriority="49"/>
-    <w:lsdException w:name="List Table 5 Dark Accent 2" w:uiPriority="50"/>
-    <w:lsdException w:name="List Table 6 Colorful Accent 2" w:uiPriority="51"/>
-    <w:lsdException w:name="List Table 7 Colorful Accent 2" w:uiPriority="52"/>
-    <w:lsdException w:name="List Table 1 Light Accent 3" w:uiPriority="46"/>
-    <w:lsdException w:name="List Table 2 Accent 3" w:uiPriority="47"/>
-    <w:lsdException w:name="List Table 3 Accent 3" w:uiPriority="48"/>
-    <w:lsdException w:name="List Table 4 Accent 3" w:uiPriority="49"/>
-    <w:lsdException w:name="List Table 5 Dark Accent 3" w:uiPriority="50"/>
-    <w:lsdException w:name="List Table 6 Colorful Accent 3" w:uiPriority="51"/>
-    <w:lsdException w:name="List Table 7 Colorful Accent 3" w:uiPriority="52"/>
-    <w:lsdException w:name="List Table 1 Light Accent 4" w:uiPriority="46"/>
-    <w:lsdException w:name="List Table 2 Accent 4" w:uiPriority="47"/>
-    <w:lsdException w:name="List Table 3 Accent 4" w:uiPriority="48"/>
-    <w:lsdException w:name="List Table 4 Accent 4" w:uiPriority="49"/>
-    <w:lsdException w:name="List Table 5 Dark Accent 4" w:uiPriority="50"/>
-    <w:lsdException w:name="List Table 6 Colorful Accent 4" w:uiPriority="51"/>
-    <w:lsdException w:name="List Table 7 Colorful Accent 4" w:uiPriority="52"/>
-    <w:lsdException w:name="List Table 1 Light Accent 5" w:uiPriority="46"/>
-    <w:lsdException w:name="List Table 2 Accent 5" w:uiPriority="47"/>
-    <w:lsdException w:name="List Table 3 Accent 5" w:uiPriority="48"/>
-    <w:lsdException w:name="List Table 4 Accent 5" w:uiPriority="49"/>
-    <w:lsdException w:name="List Table 5 Dark Accent 5" w:uiPriority="50"/>
-    <w:lsdException w:name="List Table 6 Colorful Accent 5" w:uiPriority="51"/>
-    <w:lsdException w:name="List Table 7 Colorful Accent 5" w:uiPriority="52"/>
-    <w:lsdException w:name="List Table 1 Light Accent 6" w:uiPriority="46"/>
-    <w:lsdException w:name="List Table 2 Accent 6" w:uiPriority="47"/>
-    <w:lsdException w:name="List Table 3 Accent 6" w:uiPriority="48"/>
-    <w:lsdException w:name="List Table 4 Accent 6" w:uiPriority="49"/>
-    <w:lsdException w:name="List Table 5 Dark Accent 6" w:uiPriority="50"/>
-    <w:lsdException w:name="List Table 6 Colorful Accent 6" w:uiPriority="51"/>
-    <w:lsdException w:name="List Table 7 Colorful Accent 6" w:uiPriority="52"/>
+  <w:latentStyles w:defLockedState="0" w:defUIPriority="99" w:defSemiHidden="1" w:defUnhideWhenUsed="1" w:defQFormat="0" w:count="267">
+    <w:lsdException w:name="Normal" w:semiHidden="0" w:uiPriority="0" w:unhideWhenUsed="0" w:qFormat="1"/>
+    <w:lsdException w:name="heading 1" w:semiHidden="0" w:uiPriority="9" w:unhideWhenUsed="0" w:qFormat="1"/>
+    <w:lsdException w:name="heading 2" w:uiPriority="9" w:qFormat="1"/>
+    <w:lsdException w:name="heading 3" w:uiPriority="9" w:qFormat="1"/>
+    <w:lsdException w:name="heading 4" w:uiPriority="9" w:qFormat="1"/>
+    <w:lsdException w:name="heading 5" w:uiPriority="9" w:qFormat="1"/>
+    <w:lsdException w:name="heading 6" w:uiPriority="9" w:qFormat="1"/>
+    <w:lsdException w:name="heading 7" w:uiPriority="9" w:qFormat="1"/>
+    <w:lsdException w:name="heading 8" w:uiPriority="9" w:qFormat="1"/>
+    <w:lsdException w:name="heading 9" w:uiPriority="9" w:qFormat="1"/>
+    <w:lsdException w:name="toc 1" w:uiPriority="39"/>
+    <w:lsdException w:name="toc 2" w:uiPriority="39"/>
+    <w:lsdException w:name="toc 3" w:uiPriority="39"/>
+    <w:lsdException w:name="toc 4" w:uiPriority="39"/>
+    <w:lsdException w:name="toc 5" w:uiPriority="39"/>
+    <w:lsdException w:name="toc 6" w:uiPriority="39"/>
+    <w:lsdException w:name="toc 7" w:uiPriority="39"/>
+    <w:lsdException w:name="toc 8" w:uiPriority="39"/>
+    <w:lsdException w:name="toc 9" w:uiPriority="39"/>
+    <w:lsdException w:name="caption" w:uiPriority="35" w:qFormat="1"/>
+    <w:lsdException w:name="Title" w:semiHidden="0" w:uiPriority="10" w:unhideWhenUsed="0" w:qFormat="1"/>
+    <w:lsdException w:name="Default Paragraph Font" w:uiPriority="1"/>
+    <w:lsdException w:name="Subtitle" w:semiHidden="0" w:uiPriority="11" w:unhideWhenUsed="0" w:qFormat="1"/>
+    <w:lsdException w:name="Strong" w:semiHidden="0" w:uiPriority="22" w:unhideWhenUsed="0" w:qFormat="1"/>
+    <w:lsdException w:name="Emphasis" w:semiHidden="0" w:uiPriority="20" w:unhideWhenUsed="0" w:qFormat="1"/>
+    <w:lsdException w:name="Table Grid" w:semiHidden="0" w:uiPriority="39" w:unhideWhenUsed="0"/>
+    <w:lsdException w:name="Placeholder Text" w:unhideWhenUsed="0"/>
+    <w:lsdException w:name="No Spacing" w:semiHidden="0" w:uiPriority="1" w:unhideWhenUsed="0" w:qFormat="1"/>
+    <w:lsdException w:name="Light Shading" w:semiHidden="0" w:uiPriority="60" w:unhideWhenUsed="0"/>
+    <w:lsdException w:name="Light List" w:semiHidden="0" w:uiPriority="61" w:unhideWhenUsed="0"/>
+    <w:lsdException w:name="Light Grid" w:semiHidden="0" w:uiPriority="62" w:unhideWhenUsed="0"/>
+    <w:lsdException w:name="Medium Shading 1" w:semiHidden="0" w:uiPriority="63" w:unhideWhenUsed="0"/>
+    <w:lsdException w:name="Medium Shading 2" w:semiHidden="0" w:uiPriority="64" w:unhideWhenUsed="0"/>
+    <w:lsdException w:name="Medium List 1" w:semiHidden="0" w:uiPriority="65" w:unhideWhenUsed="0"/>
+    <w:lsdException w:name="Medium List 2" w:semiHidden="0" w:uiPriority="66" w:unhideWhenUsed="0"/>
+    <w:lsdException w:name="Medium Grid 1" w:semiHidden="0" w:uiPriority="67" w:unhideWhenUsed="0"/>
+    <w:lsdException w:name="Medium Grid 2" w:semiHidden="0" w:uiPriority="68" w:unhideWhenUsed="0"/>
+    <w:lsdException w:name="Medium Grid 3" w:semiHidden="0" w:uiPriority="69" w:unhideWhenUsed="0"/>
+    <w:lsdException w:name="Dark List" w:semiHidden="0" w:uiPriority="70" w:unhideWhenUsed="0"/>
+    <w:lsdException w:name="Colorful Shading" w:semiHidden="0" w:uiPriority="71" w:unhideWhenUsed="0"/>
+    <w:lsdException w:name="Colorful List" w:semiHidden="0" w:uiPriority="72" w:unhideWhenUsed="0"/>
+    <w:lsdException w:name="Colorful Grid" w:semiHidden="0" w:uiPriority="73" w:unhideWhenUsed="0"/>
+    <w:lsdException w:name="Light Shading Accent 1" w:semiHidden="0" w:uiPriority="60" w:unhideWhenUsed="0"/>
+    <w:lsdException w:name="Light List Accent 1" w:semiHidden="0" w:uiPriority="61" w:unhideWhenUsed="0"/>
+    <w:lsdException w:name="Light Grid Accent 1" w:semiHidden="0" w:uiPriority="62" w:unhideWhenUsed="0"/>
+    <w:lsdException w:name="Medium Shading 1 Accent 1" w:semiHidden="0" w:uiPriority="63" w:unhideWhenUsed="0"/>
+    <w:lsdException w:name="Medium Shading 2 Accent 1" w:semiHidden="0" w:uiPriority="64" w:unhideWhenUsed="0"/>
+    <w:lsdException w:name="Medium List 1 Accent 1" w:semiHidden="0" w:uiPriority="65" w:unhideWhenUsed="0"/>
+    <w:lsdException w:name="Revision" w:unhideWhenUsed="0"/>
+    <w:lsdException w:name="List Paragraph" w:semiHidden="0" w:uiPriority="34" w:unhideWhenUsed="0" w:qFormat="1"/>
+    <w:lsdException w:name="Quote" w:semiHidden="0" w:uiPriority="29" w:unhideWhenUsed="0" w:qFormat="1"/>
+    <w:lsdException w:name="Intense Quote" w:semiHidden="0" w:uiPriority="30" w:unhideWhenUsed="0" w:qFormat="1"/>
+    <w:lsdException w:name="Medium List 2 Accent 1" w:semiHidden="0" w:uiPriority="66" w:unhideWhenUsed="0"/>
+    <w:lsdException w:name="Medium Grid 1 Accent 1" w:semiHidden="0" w:uiPriority="67" w:unhideWhenUsed="0"/>
+    <w:lsdException w:name="Medium Grid 2 Accent 1" w:semiHidden="0" w:uiPriority="68" w:unhideWhenUsed="0"/>
+    <w:lsdException w:name="Medium Grid 3 Accent 1" w:semiHidden="0" w:uiPriority="69" w:unhideWhenUsed="0"/>
+    <w:lsdException w:name="Dark List Accent 1" w:semiHidden="0" w:uiPriority="70" w:unhideWhenUsed="0"/>
+    <w:lsdException w:name="Colorful Shading Accent 1" w:semiHidden="0" w:uiPriority="71" w:unhideWhenUsed="0"/>
+    <w:lsdException w:name="Colorful List Accent 1" w:semiHidden="0" w:uiPriority="72" w:unhideWhenUsed="0"/>
+    <w:lsdException w:name="Colorful Grid Accent 1" w:semiHidden="0" w:uiPriority="73" w:unhideWhenUsed="0"/>
+    <w:lsdException w:name="Light Shading Accent 2" w:semiHidden="0" w:uiPriority="60" w:unhideWhenUsed="0"/>
+    <w:lsdException w:name="Light List Accent 2" w:semiHidden="0" w:uiPriority="61" w:unhideWhenUsed="0"/>
+    <w:lsdException w:name="Light Grid Accent 2" w:semiHidden="0" w:uiPriority="62" w:unhideWhenUsed="0"/>
+    <w:lsdException w:name="Medium Shading 1 Accent 2" w:semiHidden="0" w:uiPriority="63" w:unhideWhenUsed="0"/>
+    <w:lsdException w:name="Medium Shading 2 Accent 2" w:semiHidden="0" w:uiPriority="64" w:unhideWhenUsed="0"/>
+    <w:lsdException w:name="Medium List 1 Accent 2" w:semiHidden="0" w:uiPriority="65" w:unhideWhenUsed="0"/>
+    <w:lsdException w:name="Medium List 2 Accent 2" w:semiHidden="0" w:uiPriority="66" w:unhideWhenUsed="0"/>
+    <w:lsdException w:name="Medium Grid 1 Accent 2" w:semiHidden="0" w:uiPriority="67" w:unhideWhenUsed="0"/>
+    <w:lsdException w:name="Medium Grid 2 Accent 2" w:semiHidden="0" w:uiPriority="68" w:unhideWhenUsed="0"/>
+    <w:lsdException w:name="Medium Grid 3 Accent 2" w:semiHidden="0" w:uiPriority="69" w:unhideWhenUsed="0"/>
+    <w:lsdException w:name="Dark List Accent 2" w:semiHidden="0" w:uiPriority="70" w:unhideWhenUsed="0"/>
+    <w:lsdException w:name="Colorful Shading Accent 2" w:semiHidden="0" w:uiPriority="71" w:unhideWhenUsed="0"/>
+    <w:lsdException w:name="Colorful List Accent 2" w:semiHidden="0" w:uiPriority="72" w:unhideWhenUsed="0"/>
+    <w:lsdException w:name="Colorful Grid Accent 2" w:semiHidden="0" w:uiPriority="73" w:unhideWhenUsed="0"/>
+    <w:lsdException w:name="Light Shading Accent 3" w:semiHidden="0" w:uiPriority="60" w:unhideWhenUsed="0"/>
+    <w:lsdException w:name="Light List Accent 3" w:semiHidden="0" w:uiPriority="61" w:unhideWhenUsed="0"/>
+    <w:lsdException w:name="Light Grid Accent 3" w:semiHidden="0" w:uiPriority="62" w:unhideWhenUsed="0"/>
+    <w:lsdException w:name="Medium Shading 1 Accent 3" w:semiHidden="0" w:uiPriority="63" w:unhideWhenUsed="0"/>
+    <w:lsdException w:name="Medium Shading 2 Accent 3" w:semiHidden="0" w:uiPriority="64" w:unhideWhenUsed="0"/>
+    <w:lsdException w:name="Medium List 1 Accent 3" w:semiHidden="0" w:uiPriority="65" w:unhideWhenUsed="0"/>
+    <w:lsdException w:name="Medium List 2 Accent 3" w:semiHidden="0" w:uiPriority="66" w:unhideWhenUsed="0"/>
+    <w:lsdException w:name="Medium Grid 1 Accent 3" w:semiHidden="0" w:uiPriority="67" w:unhideWhenUsed="0"/>
+    <w:lsdException w:name="Medium Grid 2 Accent 3" w:semiHidden="0" w:uiPriority="68" w:unhideWhenUsed="0"/>
+    <w:lsdException w:name="Medium Grid 3 Accent 3" w:semiHidden="0" w:uiPriority="69" w:unhideWhenUsed="0"/>
+    <w:lsdException w:name="Dark List Accent 3" w:semiHidden="0" w:uiPriority="70" w:unhideWhenUsed="0"/>
+    <w:lsdException w:name="Colorful Shading Accent 3" w:semiHidden="0" w:uiPriority="71" w:unhideWhenUsed="0"/>
+    <w:lsdException w:name="Colorful List Accent 3" w:semiHidden="0" w:uiPriority="72" w:unhideWhenUsed="0"/>
+    <w:lsdException w:name="Colorful Grid Accent 3" w:semiHidden="0" w:uiPriority="73" w:unhideWhenUsed="0"/>
+    <w:lsdException w:name="Light Shading Accent 4" w:semiHidden="0" w:uiPriority="60" w:unhideWhenUsed="0"/>
+    <w:lsdException w:name="Light List Accent 4" w:semiHidden="0" w:uiPriority="61" w:unhideWhenUsed="0"/>
+    <w:lsdException w:name="Light Grid Accent 4" w:semiHidden="0" w:uiPriority="62" w:unhideWhenUsed="0"/>
+    <w:lsdException w:name="Medium Shading 1 Accent 4" w:semiHidden="0" w:uiPriority="63" w:unhideWhenUsed="0"/>
+    <w:lsdException w:name="Medium Shading 2 Accent 4" w:semiHidden="0" w:uiPriority="64" w:unhideWhenUsed="0"/>
+    <w:lsdException w:name="Medium List 1 Accent 4" w:semiHidden="0" w:uiPriority="65" w:unhideWhenUsed="0"/>
+    <w:lsdException w:name="Medium List 2 Accent 4" w:semiHidden="0" w:uiPriority="66" w:unhideWhenUsed="0"/>
+    <w:lsdException w:name="Medium Grid 1 Accent 4" w:semiHidden="0" w:uiPriority="67" w:unhideWhenUsed="0"/>
+    <w:lsdException w:name="Medium Grid 2 Accent 4" w:semiHidden="0" w:uiPriority="68" w:unhideWhenUsed="0"/>
+    <w:lsdException w:name="Medium Grid 3 Accent 4" w:semiHidden="0" w:uiPriority="69" w:unhideWhenUsed="0"/>
+    <w:lsdException w:name="Dark List Accent 4" w:semiHidden="0" w:uiPriority="70" w:unhideWhenUsed="0"/>
+    <w:lsdException w:name="Colorful Shading Accent 4" w:semiHidden="0" w:uiPriority="71" w:unhideWhenUsed="0"/>
+    <w:lsdException w:name="Colorful List Accent 4" w:semiHidden="0" w:uiPriority="72" w:unhideWhenUsed="0"/>
+    <w:lsdException w:name="Colorful Grid Accent 4" w:semiHidden="0" w:uiPriority="73" w:unhideWhenUsed="0"/>
+    <w:lsdException w:name="Light Shading Accent 5" w:semiHidden="0" w:uiPriority="60" w:unhideWhenUsed="0"/>
+    <w:lsdException w:name="Light List Accent 5" w:semiHidden="0" w:uiPriority="61" w:unhideWhenUsed="0"/>
+    <w:lsdException w:name="Light Grid Accent 5" w:semiHidden="0" w:uiPriority="62" w:unhideWhenUsed="0"/>
+    <w:lsdException w:name="Medium Shading 1 Accent 5" w:semiHidden="0" w:uiPriority="63" w:unhideWhenUsed="0"/>
+    <w:lsdException w:name="Medium Shading 2 Accent 5" w:semiHidden="0" w:uiPriority="64" w:unhideWhenUsed="0"/>
+    <w:lsdException w:name="Medium List 1 Accent 5" w:semiHidden="0" w:uiPriority="65" w:unhideWhenUsed="0"/>
+    <w:lsdException w:name="Medium List 2 Accent 5" w:semiHidden="0" w:uiPriority="66" w:unhideWhenUsed="0"/>
+    <w:lsdException w:name="Medium Grid 1 Accent 5" w:semiHidden="0" w:uiPriority="67" w:unhideWhenUsed="0"/>
+    <w:lsdException w:name="Medium Grid 2 Accent 5" w:semiHidden="0" w:uiPriority="68" w:unhideWhenUsed="0"/>
+    <w:lsdException w:name="Medium Grid 3 Accent 5" w:semiHidden="0" w:uiPriority="69" w:unhideWhenUsed="0"/>
+    <w:lsdException w:name="Dark List Accent 5" w:semiHidden="0" w:uiPriority="70" w:unhideWhenUsed="0"/>
+    <w:lsdException w:name="Colorful Shading Accent 5" w:semiHidden="0" w:uiPriority="71" w:unhideWhenUsed="0"/>
+    <w:lsdException w:name="Colorful List Accent 5" w:semiHidden="0" w:uiPriority="72" w:unhideWhenUsed="0"/>
+    <w:lsdException w:name="Colorful Grid Accent 5" w:semiHidden="0" w:uiPriority="73" w:unhideWhenUsed="0"/>
+    <w:lsdException w:name="Light Shading Accent 6" w:semiHidden="0" w:uiPriority="60" w:unhideWhenUsed="0"/>
+    <w:lsdException w:name="Light List Accent 6" w:semiHidden="0" w:uiPriority="61" w:unhideWhenUsed="0"/>
+    <w:lsdException w:name="Light Grid Accent 6" w:semiHidden="0" w:uiPriority="62" w:unhideWhenUsed="0"/>
+    <w:lsdException w:name="Medium Shading 1 Accent 6" w:semiHidden="0" w:uiPriority="63" w:unhideWhenUsed="0"/>
+    <w:lsdException w:name="Medium Shading 2 Accent 6" w:semiHidden="0" w:uiPriority="64" w:unhideWhenUsed="0"/>
+    <w:lsdException w:name="Medium List 1 Accent 6" w:semiHidden="0" w:uiPriority="65" w:unhideWhenUsed="0"/>
+    <w:lsdException w:name="Medium List 2 Accent 6" w:semiHidden="0" w:uiPriority="66" w:unhideWhenUsed="0"/>
+    <w:lsdException w:name="Medium Grid 1 Accent 6" w:semiHidden="0" w:uiPriority="67" w:unhideWhenUsed="0"/>
+    <w:lsdException w:name="Medium Grid 2 Accent 6" w:semiHidden="0" w:uiPriority="68" w:unhideWhenUsed="0"/>
+    <w:lsdException w:name="Medium Grid 3 Accent 6" w:semiHidden="0" w:uiPriority="69" w:unhideWhenUsed="0"/>
+    <w:lsdException w:name="Dark List Accent 6" w:semiHidden="0" w:uiPriority="70" w:unhideWhenUsed="0"/>
+    <w:lsdException w:name="Colorful Shading Accent 6" w:semiHidden="0" w:uiPriority="71" w:unhideWhenUsed="0"/>
+    <w:lsdException w:name="Colorful List Accent 6" w:semiHidden="0" w:uiPriority="72" w:unhideWhenUsed="0"/>
+    <w:lsdException w:name="Colorful Grid Accent 6" w:semiHidden="0" w:uiPriority="73" w:unhideWhenUsed="0"/>
+    <w:lsdException w:name="Subtle Emphasis" w:semiHidden="0" w:uiPriority="19" w:unhideWhenUsed="0" w:qFormat="1"/>
+    <w:lsdException w:name="Intense Emphasis" w:semiHidden="0" w:uiPriority="21" w:unhideWhenUsed="0" w:qFormat="1"/>
+    <w:lsdException w:name="Subtle Reference" w:semiHidden="0" w:uiPriority="31" w:unhideWhenUsed="0" w:qFormat="1"/>
+    <w:lsdException w:name="Intense Reference" w:semiHidden="0" w:uiPriority="32" w:unhideWhenUsed="0" w:qFormat="1"/>
+    <w:lsdException w:name="Book Title" w:semiHidden="0" w:uiPriority="33" w:unhideWhenUsed="0" w:qFormat="1"/>
+    <w:lsdException w:name="Bibliography" w:uiPriority="37"/>
+    <w:lsdException w:name="TOC Heading" w:uiPriority="39" w:qFormat="1"/>
+  </w:latentStyles>
+  <w:style w:type="paragraph" w:default="1" w:styleId="Normal">
+    <w:name w:val="Normal"/>
+    <w:qFormat/>
+  </w:style>
+  <w:style w:type="character" w:default="1" w:styleId="Policepardfaut">
+    <w:name w:val="Default Paragraph Font"/>
+    <w:uiPriority w:val="1"/>
+    <w:semiHidden/>
+    <w:unhideWhenUsed/>
+  </w:style>
+  <w:style w:type="table" w:default="1" w:styleId="TableauNormal">
+    <w:name w:val="Normal Table"/>
+    <w:uiPriority w:val="99"/>
+    <w:semiHidden/>
+    <w:unhideWhenUsed/>
+    <w:tblPr>
+      <w:tblInd w:w="0" w:type="dxa"/>
+      <w:tblCellMar>
+        <w:top w:w="0" w:type="dxa"/>
+        <w:left w:w="108" w:type="dxa"/>
+        <w:bottom w:w="0" w:type="dxa"/>
+        <w:right w:w="108" w:type="dxa"/>
+      </w:tblCellMar>
+    </w:tblPr>
+  </w:style>
+  <w:style w:type="numbering" w:default="1" w:styleId="Aucuneliste">
+    <w:name w:val="No List"/>
+    <w:uiPriority w:val="99"/>
+    <w:semiHidden/>
+    <w:unhideWhenUsed/>
+  </w:style>
+  <w:style w:type="paragraph" w:styleId="Paragraphedeliste">
+    <w:name w:val="List Paragraph"/>
+    <w:basedOn w:val="Normal"/>
+    <w:uiPriority w:val="34"/>
+    <w:qFormat/>
+    <w:rsid w:val="00115AB1"/>
+    <w:pPr>
+      <w:ind w:left="720"/>
+      <w:contextualSpacing/>
+    </w:pPr>
+  </w:style>
+</w:styles>
+</file>
+
+<file path=word/stylesWithEffects.xml><?xml version="1.0" encoding="utf-8"?>
+<w:styles xmlns:wpc="http://schemas.microsoft.com/office/word/2010/wordprocessingCanvas" xmlns:mc="http://schemas.openxmlformats.org/markup-compatibility/2006" xmlns:o="urn:schemas-microsoft-com:office:office" xmlns:r="http://schemas.openxmlformats.org/officeDocument/2006/relationships" xmlns:m="http://schemas.openxmlformats.org/officeDocument/2006/math" xmlns:v="urn:schemas-microsoft-com:vml" xmlns:wp14="http://schemas.microsoft.com/office/word/2010/wordprocessingDrawing" xmlns:wp="http://schemas.openxmlformats.org/drawingml/2006/wordprocessingDrawing" xmlns:w10="urn:schemas-microsoft-com:office:word" xmlns:w="http://schemas.openxmlformats.org/wordprocessingml/2006/main" xmlns:w14="http://schemas.microsoft.com/office/word/2010/wordml" xmlns:wpg="http://schemas.microsoft.com/office/word/2010/wordprocessingGroup" xmlns:wpi="http://schemas.microsoft.com/office/word/2010/wordprocessingInk" xmlns:wne="http://schemas.microsoft.com/office/word/2006/wordml" xmlns:wps="http://schemas.microsoft.com/office/word/2010/wordprocessingShape" mc:Ignorable="w14 wp14">
+  <w:docDefaults>
+    <w:rPrDefault>
+      <w:rPr>
+        <w:rFonts w:asciiTheme="minorHAnsi" w:eastAsiaTheme="minorHAnsi" w:hAnsiTheme="minorHAnsi" w:cstheme="minorBidi"/>
+        <w:sz w:val="22"/>
+        <w:szCs w:val="22"/>
+        <w:lang w:val="fr-FR" w:eastAsia="en-US" w:bidi="ar-SA"/>
+      </w:rPr>
+    </w:rPrDefault>
+    <w:pPrDefault>
+      <w:pPr>
+        <w:spacing w:after="160" w:line="259" w:lineRule="auto"/>
+      </w:pPr>
+    </w:pPrDefault>
+  </w:docDefaults>
+  <w:latentStyles w:defLockedState="0" w:defUIPriority="99" w:defSemiHidden="1" w:defUnhideWhenUsed="1" w:defQFormat="0" w:count="267">
+    <w:lsdException w:name="Normal" w:semiHidden="0" w:uiPriority="0" w:unhideWhenUsed="0" w:qFormat="1"/>
+    <w:lsdException w:name="heading 1" w:semiHidden="0" w:uiPriority="9" w:unhideWhenUsed="0" w:qFormat="1"/>
+    <w:lsdException w:name="heading 2" w:uiPriority="9" w:qFormat="1"/>
+    <w:lsdException w:name="heading 3" w:uiPriority="9" w:qFormat="1"/>
+    <w:lsdException w:name="heading 4" w:uiPriority="9" w:qFormat="1"/>
+    <w:lsdException w:name="heading 5" w:uiPriority="9" w:qFormat="1"/>
+    <w:lsdException w:name="heading 6" w:uiPriority="9" w:qFormat="1"/>
+    <w:lsdException w:name="heading 7" w:uiPriority="9" w:qFormat="1"/>
+    <w:lsdException w:name="heading 8" w:uiPriority="9" w:qFormat="1"/>
+    <w:lsdException w:name="heading 9" w:uiPriority="9" w:qFormat="1"/>
+    <w:lsdException w:name="toc 1" w:uiPriority="39"/>
+    <w:lsdException w:name="toc 2" w:uiPriority="39"/>
+    <w:lsdException w:name="toc 3" w:uiPriority="39"/>
+    <w:lsdException w:name="toc 4" w:uiPriority="39"/>
+    <w:lsdException w:name="toc 5" w:uiPriority="39"/>
+    <w:lsdException w:name="toc 6" w:uiPriority="39"/>
+    <w:lsdException w:name="toc 7" w:uiPriority="39"/>
+    <w:lsdException w:name="toc 8" w:uiPriority="39"/>
+    <w:lsdException w:name="toc 9" w:uiPriority="39"/>
+    <w:lsdException w:name="caption" w:uiPriority="35" w:qFormat="1"/>
+    <w:lsdException w:name="Title" w:semiHidden="0" w:uiPriority="10" w:unhideWhenUsed="0" w:qFormat="1"/>
+    <w:lsdException w:name="Default Paragraph Font" w:uiPriority="1"/>
+    <w:lsdException w:name="Subtitle" w:semiHidden="0" w:uiPriority="11" w:unhideWhenUsed="0" w:qFormat="1"/>
+    <w:lsdException w:name="Strong" w:semiHidden="0" w:uiPriority="22" w:unhideWhenUsed="0" w:qFormat="1"/>
+    <w:lsdException w:name="Emphasis" w:semiHidden="0" w:uiPriority="20" w:unhideWhenUsed="0" w:qFormat="1"/>
+    <w:lsdException w:name="Table Grid" w:semiHidden="0" w:uiPriority="39" w:unhideWhenUsed="0"/>
+    <w:lsdException w:name="Placeholder Text" w:unhideWhenUsed="0"/>
+    <w:lsdException w:name="No Spacing" w:semiHidden="0" w:uiPriority="1" w:unhideWhenUsed="0" w:qFormat="1"/>
+    <w:lsdException w:name="Light Shading" w:semiHidden="0" w:uiPriority="60" w:unhideWhenUsed="0"/>
+    <w:lsdException w:name="Light List" w:semiHidden="0" w:uiPriority="61" w:unhideWhenUsed="0"/>
+    <w:lsdException w:name="Light Grid" w:semiHidden="0" w:uiPriority="62" w:unhideWhenUsed="0"/>
+    <w:lsdException w:name="Medium Shading 1" w:semiHidden="0" w:uiPriority="63" w:unhideWhenUsed="0"/>
+    <w:lsdException w:name="Medium Shading 2" w:semiHidden="0" w:uiPriority="64" w:unhideWhenUsed="0"/>
+    <w:lsdException w:name="Medium List 1" w:semiHidden="0" w:uiPriority="65" w:unhideWhenUsed="0"/>
+    <w:lsdException w:name="Medium List 2" w:semiHidden="0" w:uiPriority="66" w:unhideWhenUsed="0"/>
+    <w:lsdException w:name="Medium Grid 1" w:semiHidden="0" w:uiPriority="67" w:unhideWhenUsed="0"/>
+    <w:lsdException w:name="Medium Grid 2" w:semiHidden="0" w:uiPriority="68" w:unhideWhenUsed="0"/>
+    <w:lsdException w:name="Medium Grid 3" w:semiHidden="0" w:uiPriority="69" w:unhideWhenUsed="0"/>
+    <w:lsdException w:name="Dark List" w:semiHidden="0" w:uiPriority="70" w:unhideWhenUsed="0"/>
+    <w:lsdException w:name="Colorful Shading" w:semiHidden="0" w:uiPriority="71" w:unhideWhenUsed="0"/>
+    <w:lsdException w:name="Colorful List" w:semiHidden="0" w:uiPriority="72" w:unhideWhenUsed="0"/>
+    <w:lsdException w:name="Colorful Grid" w:semiHidden="0" w:uiPriority="73" w:unhideWhenUsed="0"/>
+    <w:lsdException w:name="Light Shading Accent 1" w:semiHidden="0" w:uiPriority="60" w:unhideWhenUsed="0"/>
+    <w:lsdException w:name="Light List Accent 1" w:semiHidden="0" w:uiPriority="61" w:unhideWhenUsed="0"/>
+    <w:lsdException w:name="Light Grid Accent 1" w:semiHidden="0" w:uiPriority="62" w:unhideWhenUsed="0"/>
+    <w:lsdException w:name="Medium Shading 1 Accent 1" w:semiHidden="0" w:uiPriority="63" w:unhideWhenUsed="0"/>
+    <w:lsdException w:name="Medium Shading 2 Accent 1" w:semiHidden="0" w:uiPriority="64" w:unhideWhenUsed="0"/>
+    <w:lsdException w:name="Medium List 1 Accent 1" w:semiHidden="0" w:uiPriority="65" w:unhideWhenUsed="0"/>
+    <w:lsdException w:name="Revision" w:unhideWhenUsed="0"/>
+    <w:lsdException w:name="List Paragraph" w:semiHidden="0" w:uiPriority="34" w:unhideWhenUsed="0" w:qFormat="1"/>
+    <w:lsdException w:name="Quote" w:semiHidden="0" w:uiPriority="29" w:unhideWhenUsed="0" w:qFormat="1"/>
+    <w:lsdException w:name="Intense Quote" w:semiHidden="0" w:uiPriority="30" w:unhideWhenUsed="0" w:qFormat="1"/>
+    <w:lsdException w:name="Medium List 2 Accent 1" w:semiHidden="0" w:uiPriority="66" w:unhideWhenUsed="0"/>
+    <w:lsdException w:name="Medium Grid 1 Accent 1" w:semiHidden="0" w:uiPriority="67" w:unhideWhenUsed="0"/>
+    <w:lsdException w:name="Medium Grid 2 Accent 1" w:semiHidden="0" w:uiPriority="68" w:unhideWhenUsed="0"/>
+    <w:lsdException w:name="Medium Grid 3 Accent 1" w:semiHidden="0" w:uiPriority="69" w:unhideWhenUsed="0"/>
+    <w:lsdException w:name="Dark List Accent 1" w:semiHidden="0" w:uiPriority="70" w:unhideWhenUsed="0"/>
+    <w:lsdException w:name="Colorful Shading Accent 1" w:semiHidden="0" w:uiPriority="71" w:unhideWhenUsed="0"/>
+    <w:lsdException w:name="Colorful List Accent 1" w:semiHidden="0" w:uiPriority="72" w:unhideWhenUsed="0"/>
+    <w:lsdException w:name="Colorful Grid Accent 1" w:semiHidden="0" w:uiPriority="73" w:unhideWhenUsed="0"/>
+    <w:lsdException w:name="Light Shading Accent 2" w:semiHidden="0" w:uiPriority="60" w:unhideWhenUsed="0"/>
+    <w:lsdException w:name="Light List Accent 2" w:semiHidden="0" w:uiPriority="61" w:unhideWhenUsed="0"/>
+    <w:lsdException w:name="Light Grid Accent 2" w:semiHidden="0" w:uiPriority="62" w:unhideWhenUsed="0"/>
+    <w:lsdException w:name="Medium Shading 1 Accent 2" w:semiHidden="0" w:uiPriority="63" w:unhideWhenUsed="0"/>
+    <w:lsdException w:name="Medium Shading 2 Accent 2" w:semiHidden="0" w:uiPriority="64" w:unhideWhenUsed="0"/>
+    <w:lsdException w:name="Medium List 1 Accent 2" w:semiHidden="0" w:uiPriority="65" w:unhideWhenUsed="0"/>
+    <w:lsdException w:name="Medium List 2 Accent 2" w:semiHidden="0" w:uiPriority="66" w:unhideWhenUsed="0"/>
+    <w:lsdException w:name="Medium Grid 1 Accent 2" w:semiHidden="0" w:uiPriority="67" w:unhideWhenUsed="0"/>
+    <w:lsdException w:name="Medium Grid 2 Accent 2" w:semiHidden="0" w:uiPriority="68" w:unhideWhenUsed="0"/>
+    <w:lsdException w:name="Medium Grid 3 Accent 2" w:semiHidden="0" w:uiPriority="69" w:unhideWhenUsed="0"/>
+    <w:lsdException w:name="Dark List Accent 2" w:semiHidden="0" w:uiPriority="70" w:unhideWhenUsed="0"/>
+    <w:lsdException w:name="Colorful Shading Accent 2" w:semiHidden="0" w:uiPriority="71" w:unhideWhenUsed="0"/>
+    <w:lsdException w:name="Colorful List Accent 2" w:semiHidden="0" w:uiPriority="72" w:unhideWhenUsed="0"/>
+    <w:lsdException w:name="Colorful Grid Accent 2" w:semiHidden="0" w:uiPriority="73" w:unhideWhenUsed="0"/>
+    <w:lsdException w:name="Light Shading Accent 3" w:semiHidden="0" w:uiPriority="60" w:unhideWhenUsed="0"/>
+    <w:lsdException w:name="Light List Accent 3" w:semiHidden="0" w:uiPriority="61" w:unhideWhenUsed="0"/>
+    <w:lsdException w:name="Light Grid Accent 3" w:semiHidden="0" w:uiPriority="62" w:unhideWhenUsed="0"/>
+    <w:lsdException w:name="Medium Shading 1 Accent 3" w:semiHidden="0" w:uiPriority="63" w:unhideWhenUsed="0"/>
+    <w:lsdException w:name="Medium Shading 2 Accent 3" w:semiHidden="0" w:uiPriority="64" w:unhideWhenUsed="0"/>
+    <w:lsdException w:name="Medium List 1 Accent 3" w:semiHidden="0" w:uiPriority="65" w:unhideWhenUsed="0"/>
+    <w:lsdException w:name="Medium List 2 Accent 3" w:semiHidden="0" w:uiPriority="66" w:unhideWhenUsed="0"/>
+    <w:lsdException w:name="Medium Grid 1 Accent 3" w:semiHidden="0" w:uiPriority="67" w:unhideWhenUsed="0"/>
+    <w:lsdException w:name="Medium Grid 2 Accent 3" w:semiHidden="0" w:uiPriority="68" w:unhideWhenUsed="0"/>
+    <w:lsdException w:name="Medium Grid 3 Accent 3" w:semiHidden="0" w:uiPriority="69" w:unhideWhenUsed="0"/>
+    <w:lsdException w:name="Dark List Accent 3" w:semiHidden="0" w:uiPriority="70" w:unhideWhenUsed="0"/>
+    <w:lsdException w:name="Colorful Shading Accent 3" w:semiHidden="0" w:uiPriority="71" w:unhideWhenUsed="0"/>
+    <w:lsdException w:name="Colorful List Accent 3" w:semiHidden="0" w:uiPriority="72" w:unhideWhenUsed="0"/>
+    <w:lsdException w:name="Colorful Grid Accent 3" w:semiHidden="0" w:uiPriority="73" w:unhideWhenUsed="0"/>
+    <w:lsdException w:name="Light Shading Accent 4" w:semiHidden="0" w:uiPriority="60" w:unhideWhenUsed="0"/>
+    <w:lsdException w:name="Light List Accent 4" w:semiHidden="0" w:uiPriority="61" w:unhideWhenUsed="0"/>
+    <w:lsdException w:name="Light Grid Accent 4" w:semiHidden="0" w:uiPriority="62" w:unhideWhenUsed="0"/>
+    <w:lsdException w:name="Medium Shading 1 Accent 4" w:semiHidden="0" w:uiPriority="63" w:unhideWhenUsed="0"/>
+    <w:lsdException w:name="Medium Shading 2 Accent 4" w:semiHidden="0" w:uiPriority="64" w:unhideWhenUsed="0"/>
+    <w:lsdException w:name="Medium List 1 Accent 4" w:semiHidden="0" w:uiPriority="65" w:unhideWhenUsed="0"/>
+    <w:lsdException w:name="Medium List 2 Accent 4" w:semiHidden="0" w:uiPriority="66" w:unhideWhenUsed="0"/>
+    <w:lsdException w:name="Medium Grid 1 Accent 4" w:semiHidden="0" w:uiPriority="67" w:unhideWhenUsed="0"/>
+    <w:lsdException w:name="Medium Grid 2 Accent 4" w:semiHidden="0" w:uiPriority="68" w:unhideWhenUsed="0"/>
+    <w:lsdException w:name="Medium Grid 3 Accent 4" w:semiHidden="0" w:uiPriority="69" w:unhideWhenUsed="0"/>
+    <w:lsdException w:name="Dark List Accent 4" w:semiHidden="0" w:uiPriority="70" w:unhideWhenUsed="0"/>
+    <w:lsdException w:name="Colorful Shading Accent 4" w:semiHidden="0" w:uiPriority="71" w:unhideWhenUsed="0"/>
+    <w:lsdException w:name="Colorful List Accent 4" w:semiHidden="0" w:uiPriority="72" w:unhideWhenUsed="0"/>
+    <w:lsdException w:name="Colorful Grid Accent 4" w:semiHidden="0" w:uiPriority="73" w:unhideWhenUsed="0"/>
+    <w:lsdException w:name="Light Shading Accent 5" w:semiHidden="0" w:uiPriority="60" w:unhideWhenUsed="0"/>
+    <w:lsdException w:name="Light List Accent 5" w:semiHidden="0" w:uiPriority="61" w:unhideWhenUsed="0"/>
+    <w:lsdException w:name="Light Grid Accent 5" w:semiHidden="0" w:uiPriority="62" w:unhideWhenUsed="0"/>
+    <w:lsdException w:name="Medium Shading 1 Accent 5" w:semiHidden="0" w:uiPriority="63" w:unhideWhenUsed="0"/>
+    <w:lsdException w:name="Medium Shading 2 Accent 5" w:semiHidden="0" w:uiPriority="64" w:unhideWhenUsed="0"/>
+    <w:lsdException w:name="Medium List 1 Accent 5" w:semiHidden="0" w:uiPriority="65" w:unhideWhenUsed="0"/>
+    <w:lsdException w:name="Medium List 2 Accent 5" w:semiHidden="0" w:uiPriority="66" w:unhideWhenUsed="0"/>
+    <w:lsdException w:name="Medium Grid 1 Accent 5" w:semiHidden="0" w:uiPriority="67" w:unhideWhenUsed="0"/>
+    <w:lsdException w:name="Medium Grid 2 Accent 5" w:semiHidden="0" w:uiPriority="68" w:unhideWhenUsed="0"/>
+    <w:lsdException w:name="Medium Grid 3 Accent 5" w:semiHidden="0" w:uiPriority="69" w:unhideWhenUsed="0"/>
+    <w:lsdException w:name="Dark List Accent 5" w:semiHidden="0" w:uiPriority="70" w:unhideWhenUsed="0"/>
+    <w:lsdException w:name="Colorful Shading Accent 5" w:semiHidden="0" w:uiPriority="71" w:unhideWhenUsed="0"/>
+    <w:lsdException w:name="Colorful List Accent 5" w:semiHidden="0" w:uiPriority="72" w:unhideWhenUsed="0"/>
+    <w:lsdException w:name="Colorful Grid Accent 5" w:semiHidden="0" w:uiPriority="73" w:unhideWhenUsed="0"/>
+    <w:lsdException w:name="Light Shading Accent 6" w:semiHidden="0" w:uiPriority="60" w:unhideWhenUsed="0"/>
+    <w:lsdException w:name="Light List Accent 6" w:semiHidden="0" w:uiPriority="61" w:unhideWhenUsed="0"/>
+    <w:lsdException w:name="Light Grid Accent 6" w:semiHidden="0" w:uiPriority="62" w:unhideWhenUsed="0"/>
+    <w:lsdException w:name="Medium Shading 1 Accent 6" w:semiHidden="0" w:uiPriority="63" w:unhideWhenUsed="0"/>
+    <w:lsdException w:name="Medium Shading 2 Accent 6" w:semiHidden="0" w:uiPriority="64" w:unhideWhenUsed="0"/>
+    <w:lsdException w:name="Medium List 1 Accent 6" w:semiHidden="0" w:uiPriority="65" w:unhideWhenUsed="0"/>
+    <w:lsdException w:name="Medium List 2 Accent 6" w:semiHidden="0" w:uiPriority="66" w:unhideWhenUsed="0"/>
+    <w:lsdException w:name="Medium Grid 1 Accent 6" w:semiHidden="0" w:uiPriority="67" w:unhideWhenUsed="0"/>
+    <w:lsdException w:name="Medium Grid 2 Accent 6" w:semiHidden="0" w:uiPriority="68" w:unhideWhenUsed="0"/>
+    <w:lsdException w:name="Medium Grid 3 Accent 6" w:semiHidden="0" w:uiPriority="69" w:unhideWhenUsed="0"/>
+    <w:lsdException w:name="Dark List Accent 6" w:semiHidden="0" w:uiPriority="70" w:unhideWhenUsed="0"/>
+    <w:lsdException w:name="Colorful Shading Accent 6" w:semiHidden="0" w:uiPriority="71" w:unhideWhenUsed="0"/>
+    <w:lsdException w:name="Colorful List Accent 6" w:semiHidden="0" w:uiPriority="72" w:unhideWhenUsed="0"/>
+    <w:lsdException w:name="Colorful Grid Accent 6" w:semiHidden="0" w:uiPriority="73" w:unhideWhenUsed="0"/>
+    <w:lsdException w:name="Subtle Emphasis" w:semiHidden="0" w:uiPriority="19" w:unhideWhenUsed="0" w:qFormat="1"/>
+    <w:lsdException w:name="Intense Emphasis" w:semiHidden="0" w:uiPriority="21" w:unhideWhenUsed="0" w:qFormat="1"/>
+    <w:lsdException w:name="Subtle Reference" w:semiHidden="0" w:uiPriority="31" w:unhideWhenUsed="0" w:qFormat="1"/>
+    <w:lsdException w:name="Intense Reference" w:semiHidden="0" w:uiPriority="32" w:unhideWhenUsed="0" w:qFormat="1"/>
+    <w:lsdException w:name="Book Title" w:semiHidden="0" w:uiPriority="33" w:unhideWhenUsed="0" w:qFormat="1"/>
+    <w:lsdException w:name="Bibliography" w:uiPriority="37"/>
+    <w:lsdException w:name="TOC Heading" w:uiPriority="39" w:qFormat="1"/>
   </w:latentStyles>
   <w:style w:type="paragraph" w:default="1" w:styleId="Normal">
     <w:name w:val="Normal"/>
@@ -3160,7 +4318,7 @@
     </a:clrScheme>
     <a:fontScheme name="Office">
       <a:majorFont>
-        <a:latin typeface="Calibri Light" panose="020F0302020204030204"/>
+        <a:latin typeface="Calibri Light"/>
         <a:ea typeface=""/>
         <a:cs typeface=""/>
         <a:font script="Jpan" typeface="ＭＳ ゴシック"/>
@@ -3195,7 +4353,7 @@
         <a:font script="Geor" typeface="Sylfaen"/>
       </a:majorFont>
       <a:minorFont>
-        <a:latin typeface="Calibri" panose="020F0502020204030204"/>
+        <a:latin typeface="Calibri"/>
         <a:ea typeface=""/>
         <a:cs typeface=""/>
         <a:font script="Jpan" typeface="ＭＳ 明朝"/>
@@ -3372,7 +4530,7 @@
   <a:extraClrSchemeLst/>
   <a:extLst>
     <a:ext uri="{05A4C25C-085E-4340-85A3-A5531E510DB2}">
-      <thm15:themeFamily xmlns:thm15="http://schemas.microsoft.com/office/thememl/2012/main" name="Office Theme" id="{62F939B6-93AF-4DB8-9C6B-D6C7DFDC589F}" vid="{4A3C46E8-61CC-4603-A589-7422A47A8E4A}"/>
+      <thm15:themeFamily xmlns:thm15="http://schemas.microsoft.com/office/thememl/2012/main" xmlns="" name="Office Theme" id="{62F939B6-93AF-4DB8-9C6B-D6C7DFDC589F}" vid="{4A3C46E8-61CC-4603-A589-7422A47A8E4A}"/>
     </a:ext>
   </a:extLst>
 </a:theme>

</xml_diff>